<commit_message>
Update final report formatting.
</commit_message>
<xml_diff>
--- a/final_report/final_report.docx
+++ b/final_report/final_report.docx
@@ -13,16 +13,16 @@
         <w:jc w:val="both"/>
         <w:rPr>
           <w:rFonts w:ascii="Microsoft JhengHei" w:eastAsia="Microsoft JhengHei" w:hAnsi="Microsoft JhengHei"/>
-          <w:sz w:val="28"/>
-          <w:szCs w:val="28"/>
-          <w:lang w:eastAsia="zh-TW"/>
-        </w:rPr>
-      </w:pPr>
-      <w:r>
-        <w:rPr>
-          <w:rFonts w:ascii="Microsoft JhengHei" w:eastAsia="Microsoft JhengHei" w:hAnsi="Microsoft JhengHei" w:hint="eastAsia"/>
-          <w:sz w:val="28"/>
-          <w:szCs w:val="28"/>
+          <w:sz w:val="36"/>
+          <w:szCs w:val="36"/>
+          <w:lang w:eastAsia="zh-TW"/>
+        </w:rPr>
+      </w:pPr>
+      <w:r>
+        <w:rPr>
+          <w:rFonts w:ascii="Microsoft JhengHei" w:eastAsia="Microsoft JhengHei" w:hAnsi="Microsoft JhengHei" w:hint="eastAsia"/>
+          <w:sz w:val="36"/>
+          <w:szCs w:val="36"/>
           <w:lang w:eastAsia="zh-TW"/>
         </w:rPr>
         <w:t>架構</w:t>
@@ -288,10 +288,9 @@
         <w:ind w:firstLine="720"/>
         <w:jc w:val="both"/>
         <w:rPr>
-          <w:rFonts w:ascii="Microsoft JhengHei" w:eastAsia="Microsoft JhengHei" w:hAnsi="Microsoft JhengHei" w:hint="eastAsia"/>
-          <w:sz w:val="24"/>
-          <w:szCs w:val="24"/>
-          <w:lang w:eastAsia="zh-TW"/>
+          <w:rFonts w:ascii="Microsoft JhengHei" w:eastAsia="Microsoft JhengHei" w:hAnsi="Microsoft JhengHei"/>
+          <w:sz w:val="24"/>
+          <w:szCs w:val="24"/>
         </w:rPr>
       </w:pPr>
       <w:r>
@@ -302,6 +301,7 @@
         </w:rPr>
         <w:t>軟體：</w:t>
       </w:r>
+      <w:proofErr w:type="spellStart"/>
       <w:r>
         <w:rPr>
           <w:rFonts w:ascii="Microsoft JhengHei" w:eastAsia="Microsoft JhengHei" w:hAnsi="Microsoft JhengHei" w:hint="eastAsia"/>
@@ -318,6 +318,7 @@
         </w:rPr>
         <w:t>icroPython</w:t>
       </w:r>
+      <w:proofErr w:type="spellEnd"/>
       <w:r>
         <w:rPr>
           <w:rFonts w:ascii="Microsoft JhengHei" w:eastAsia="Microsoft JhengHei" w:hAnsi="Microsoft JhengHei" w:hint="eastAsia"/>
@@ -374,6 +375,135 @@
         </w:rPr>
         <w:t>）</w:t>
       </w:r>
+      <w:r>
+        <w:rPr>
+          <w:rFonts w:ascii="Microsoft JhengHei" w:eastAsia="Microsoft JhengHei" w:hAnsi="Microsoft JhengHei" w:hint="eastAsia"/>
+          <w:sz w:val="24"/>
+          <w:szCs w:val="24"/>
+        </w:rPr>
+        <w:t>。</w:t>
+      </w:r>
+    </w:p>
+    <w:p>
+      <w:pPr>
+        <w:pStyle w:val="ListParagraph"/>
+        <w:ind w:firstLine="720"/>
+        <w:jc w:val="both"/>
+        <w:rPr>
+          <w:rFonts w:ascii="Microsoft JhengHei" w:eastAsia="Microsoft JhengHei" w:hAnsi="Microsoft JhengHei"/>
+          <w:sz w:val="24"/>
+          <w:szCs w:val="24"/>
+        </w:rPr>
+      </w:pPr>
+      <w:r>
+        <w:rPr>
+          <w:rFonts w:ascii="Microsoft JhengHei" w:eastAsia="Microsoft JhengHei" w:hAnsi="Microsoft JhengHei" w:hint="eastAsia"/>
+          <w:sz w:val="24"/>
+          <w:szCs w:val="24"/>
+          <w:lang w:eastAsia="zh-TW"/>
+        </w:rPr>
+        <w:t>使用</w:t>
+      </w:r>
+      <w:r>
+        <w:rPr>
+          <w:rFonts w:ascii="Microsoft JhengHei" w:eastAsia="Microsoft JhengHei" w:hAnsi="Microsoft JhengHei" w:hint="eastAsia"/>
+          <w:sz w:val="24"/>
+          <w:szCs w:val="24"/>
+          <w:lang w:eastAsia="zh-TW"/>
+        </w:rPr>
+        <w:t>通訊</w:t>
+      </w:r>
+      <w:r>
+        <w:rPr>
+          <w:rFonts w:ascii="Microsoft JhengHei" w:eastAsia="Microsoft JhengHei" w:hAnsi="Microsoft JhengHei" w:hint="eastAsia"/>
+          <w:sz w:val="24"/>
+          <w:szCs w:val="24"/>
+          <w:lang w:eastAsia="zh-TW"/>
+        </w:rPr>
+        <w:t>：</w:t>
+      </w:r>
+      <w:r>
+        <w:rPr>
+          <w:rFonts w:ascii="Microsoft JhengHei" w:eastAsia="Microsoft JhengHei" w:hAnsi="Microsoft JhengHei" w:hint="eastAsia"/>
+          <w:sz w:val="24"/>
+          <w:szCs w:val="24"/>
+        </w:rPr>
+        <w:t>U</w:t>
+      </w:r>
+      <w:r>
+        <w:rPr>
+          <w:rFonts w:ascii="Microsoft JhengHei" w:eastAsia="Microsoft JhengHei" w:hAnsi="Microsoft JhengHei"/>
+          <w:sz w:val="24"/>
+          <w:szCs w:val="24"/>
+        </w:rPr>
+        <w:t>ART</w:t>
+      </w:r>
+      <w:r>
+        <w:rPr>
+          <w:rFonts w:ascii="Microsoft JhengHei" w:eastAsia="Microsoft JhengHei" w:hAnsi="Microsoft JhengHei" w:hint="eastAsia"/>
+          <w:sz w:val="24"/>
+          <w:szCs w:val="24"/>
+        </w:rPr>
+        <w:t>、</w:t>
+      </w:r>
+      <w:r>
+        <w:rPr>
+          <w:rFonts w:ascii="Microsoft JhengHei" w:eastAsia="Microsoft JhengHei" w:hAnsi="Microsoft JhengHei" w:hint="eastAsia"/>
+          <w:sz w:val="24"/>
+          <w:szCs w:val="24"/>
+        </w:rPr>
+        <w:t>S</w:t>
+      </w:r>
+      <w:r>
+        <w:rPr>
+          <w:rFonts w:ascii="Microsoft JhengHei" w:eastAsia="Microsoft JhengHei" w:hAnsi="Microsoft JhengHei"/>
+          <w:sz w:val="24"/>
+          <w:szCs w:val="24"/>
+        </w:rPr>
+        <w:t>PI</w:t>
+      </w:r>
+      <w:r>
+        <w:rPr>
+          <w:rFonts w:ascii="Microsoft JhengHei" w:eastAsia="Microsoft JhengHei" w:hAnsi="Microsoft JhengHei" w:hint="eastAsia"/>
+          <w:sz w:val="24"/>
+          <w:szCs w:val="24"/>
+        </w:rPr>
+        <w:t>、I</w:t>
+      </w:r>
+      <w:r>
+        <w:rPr>
+          <w:rFonts w:ascii="Microsoft JhengHei" w:eastAsia="Microsoft JhengHei" w:hAnsi="Microsoft JhengHei"/>
+          <w:sz w:val="24"/>
+          <w:szCs w:val="24"/>
+        </w:rPr>
+        <w:t>2C</w:t>
+      </w:r>
+      <w:r>
+        <w:rPr>
+          <w:rFonts w:ascii="Microsoft JhengHei" w:eastAsia="Microsoft JhengHei" w:hAnsi="Microsoft JhengHei" w:hint="eastAsia"/>
+          <w:sz w:val="24"/>
+          <w:szCs w:val="24"/>
+        </w:rPr>
+        <w:t>、</w:t>
+      </w:r>
+      <w:proofErr w:type="spellStart"/>
+      <w:r>
+        <w:rPr>
+          <w:rFonts w:ascii="Microsoft JhengHei" w:eastAsia="Microsoft JhengHei" w:hAnsi="Microsoft JhengHei" w:hint="eastAsia"/>
+          <w:sz w:val="24"/>
+          <w:szCs w:val="24"/>
+        </w:rPr>
+        <w:t>W</w:t>
+      </w:r>
+      <w:r>
+        <w:rPr>
+          <w:rFonts w:ascii="Microsoft JhengHei" w:eastAsia="Microsoft JhengHei" w:hAnsi="Microsoft JhengHei"/>
+          <w:sz w:val="24"/>
+          <w:szCs w:val="24"/>
+        </w:rPr>
+        <w:t>iFi</w:t>
+      </w:r>
+      <w:proofErr w:type="spellEnd"/>
       <w:r>
         <w:rPr>
           <w:rFonts w:ascii="Microsoft JhengHei" w:eastAsia="Microsoft JhengHei" w:hAnsi="Microsoft JhengHei" w:hint="eastAsia"/>
@@ -414,16 +544,7 @@
           <w:szCs w:val="24"/>
           <w:lang w:eastAsia="zh-TW"/>
         </w:rPr>
-        <w:t>連網</w:t>
-      </w:r>
-      <w:r>
-        <w:rPr>
-          <w:rFonts w:ascii="Microsoft JhengHei" w:eastAsia="Microsoft JhengHei" w:hAnsi="Microsoft JhengHei" w:hint="eastAsia"/>
-          <w:sz w:val="24"/>
-          <w:szCs w:val="24"/>
-          <w:lang w:eastAsia="zh-TW"/>
-        </w:rPr>
-        <w:t>驗證</w:t>
+        <w:t>連網驗證</w:t>
       </w:r>
       <w:r>
         <w:rPr>
@@ -441,16 +562,7 @@
           <w:szCs w:val="24"/>
           <w:lang w:eastAsia="zh-TW"/>
         </w:rPr>
-        <w:t>資料庫</w:t>
-      </w:r>
-      <w:r>
-        <w:rPr>
-          <w:rFonts w:ascii="Microsoft JhengHei" w:eastAsia="Microsoft JhengHei" w:hAnsi="Microsoft JhengHei" w:hint="eastAsia"/>
-          <w:sz w:val="24"/>
-          <w:szCs w:val="24"/>
-          <w:lang w:eastAsia="zh-TW"/>
-        </w:rPr>
-        <w:t>管理</w:t>
+        <w:t>資料庫管理</w:t>
       </w:r>
       <w:r>
         <w:rPr>
@@ -589,7 +701,7 @@
         <w:ind w:firstLine="720"/>
         <w:jc w:val="both"/>
         <w:rPr>
-          <w:rFonts w:ascii="Microsoft JhengHei" w:hAnsi="Microsoft JhengHei"/>
+          <w:rFonts w:ascii="Microsoft JhengHei" w:eastAsia="Microsoft JhengHei" w:hAnsi="Microsoft JhengHei"/>
           <w:sz w:val="24"/>
           <w:szCs w:val="24"/>
         </w:rPr>
@@ -643,6 +755,66 @@
           <w:rFonts w:ascii="Microsoft JhengHei" w:eastAsia="Microsoft JhengHei" w:hAnsi="Microsoft JhengHei" w:hint="eastAsia"/>
           <w:sz w:val="24"/>
           <w:szCs w:val="24"/>
+        </w:rPr>
+        <w:t>。</w:t>
+      </w:r>
+    </w:p>
+    <w:p>
+      <w:pPr>
+        <w:pStyle w:val="ListParagraph"/>
+        <w:ind w:firstLine="720"/>
+        <w:jc w:val="both"/>
+        <w:rPr>
+          <w:rFonts w:ascii="Microsoft JhengHei" w:eastAsia="Microsoft JhengHei" w:hAnsi="Microsoft JhengHei"/>
+          <w:sz w:val="24"/>
+          <w:szCs w:val="24"/>
+          <w:lang w:eastAsia="zh-TW"/>
+        </w:rPr>
+      </w:pPr>
+      <w:r>
+        <w:rPr>
+          <w:rFonts w:ascii="Microsoft JhengHei" w:eastAsia="Microsoft JhengHei" w:hAnsi="Microsoft JhengHei" w:hint="eastAsia"/>
+          <w:sz w:val="24"/>
+          <w:szCs w:val="24"/>
+          <w:lang w:eastAsia="zh-TW"/>
+        </w:rPr>
+        <w:t>使用</w:t>
+      </w:r>
+      <w:r>
+        <w:rPr>
+          <w:rFonts w:ascii="Microsoft JhengHei" w:eastAsia="Microsoft JhengHei" w:hAnsi="Microsoft JhengHei" w:hint="eastAsia"/>
+          <w:sz w:val="24"/>
+          <w:szCs w:val="24"/>
+          <w:lang w:eastAsia="zh-TW"/>
+        </w:rPr>
+        <w:t>通訊：</w:t>
+      </w:r>
+      <w:proofErr w:type="spellStart"/>
+      <w:r>
+        <w:rPr>
+          <w:rFonts w:ascii="Microsoft JhengHei" w:eastAsia="Microsoft JhengHei" w:hAnsi="Microsoft JhengHei" w:hint="eastAsia"/>
+          <w:sz w:val="24"/>
+          <w:szCs w:val="24"/>
+          <w:lang w:eastAsia="zh-TW"/>
+        </w:rPr>
+        <w:t>W</w:t>
+      </w:r>
+      <w:r>
+        <w:rPr>
+          <w:rFonts w:ascii="Microsoft JhengHei" w:eastAsia="Microsoft JhengHei" w:hAnsi="Microsoft JhengHei"/>
+          <w:sz w:val="24"/>
+          <w:szCs w:val="24"/>
+          <w:lang w:eastAsia="zh-TW"/>
+        </w:rPr>
+        <w:t>iFi</w:t>
+      </w:r>
+      <w:proofErr w:type="spellEnd"/>
+      <w:r>
+        <w:rPr>
+          <w:rFonts w:ascii="Microsoft JhengHei" w:eastAsia="Microsoft JhengHei" w:hAnsi="Microsoft JhengHei" w:hint="eastAsia"/>
+          <w:sz w:val="24"/>
+          <w:szCs w:val="24"/>
+          <w:lang w:eastAsia="zh-TW"/>
         </w:rPr>
         <w:t>。</w:t>
       </w:r>
@@ -783,10 +955,9 @@
         <w:ind w:left="1440"/>
         <w:jc w:val="both"/>
         <w:rPr>
-          <w:rFonts w:ascii="Microsoft JhengHei" w:hAnsi="Microsoft JhengHei" w:hint="eastAsia"/>
-          <w:sz w:val="24"/>
-          <w:szCs w:val="24"/>
-          <w:lang w:eastAsia="zh-TW"/>
+          <w:rFonts w:ascii="Microsoft JhengHei" w:eastAsia="Microsoft JhengHei" w:hAnsi="Microsoft JhengHei"/>
+          <w:sz w:val="24"/>
+          <w:szCs w:val="24"/>
         </w:rPr>
       </w:pPr>
       <w:r>
@@ -828,6 +999,75 @@
           <w:szCs w:val="24"/>
         </w:rPr>
         <w:t>）。</w:t>
+      </w:r>
+    </w:p>
+    <w:p>
+      <w:pPr>
+        <w:pStyle w:val="ListParagraph"/>
+        <w:ind w:left="1440"/>
+        <w:jc w:val="both"/>
+        <w:rPr>
+          <w:rFonts w:ascii="Microsoft JhengHei" w:eastAsia="Microsoft JhengHei" w:hAnsi="Microsoft JhengHei"/>
+          <w:sz w:val="24"/>
+          <w:szCs w:val="24"/>
+        </w:rPr>
+      </w:pPr>
+      <w:r>
+        <w:rPr>
+          <w:rFonts w:ascii="Microsoft JhengHei" w:eastAsia="Microsoft JhengHei" w:hAnsi="Microsoft JhengHei" w:hint="eastAsia"/>
+          <w:sz w:val="24"/>
+          <w:szCs w:val="24"/>
+          <w:lang w:eastAsia="zh-TW"/>
+        </w:rPr>
+        <w:t>使用</w:t>
+      </w:r>
+      <w:r>
+        <w:rPr>
+          <w:rFonts w:ascii="Microsoft JhengHei" w:eastAsia="Microsoft JhengHei" w:hAnsi="Microsoft JhengHei" w:hint="eastAsia"/>
+          <w:sz w:val="24"/>
+          <w:szCs w:val="24"/>
+        </w:rPr>
+        <w:t>通訊：</w:t>
+      </w:r>
+      <w:r>
+        <w:rPr>
+          <w:rFonts w:ascii="Microsoft JhengHei" w:eastAsia="Microsoft JhengHei" w:hAnsi="Microsoft JhengHei" w:hint="eastAsia"/>
+          <w:sz w:val="24"/>
+          <w:szCs w:val="24"/>
+        </w:rPr>
+        <w:t>I</w:t>
+      </w:r>
+      <w:r>
+        <w:rPr>
+          <w:rFonts w:ascii="Microsoft JhengHei" w:eastAsia="Microsoft JhengHei" w:hAnsi="Microsoft JhengHei"/>
+          <w:sz w:val="24"/>
+          <w:szCs w:val="24"/>
+        </w:rPr>
+        <w:t>2C</w:t>
+      </w:r>
+      <w:r>
+        <w:rPr>
+          <w:rFonts w:ascii="Microsoft JhengHei" w:eastAsia="Microsoft JhengHei" w:hAnsi="Microsoft JhengHei" w:hint="eastAsia"/>
+          <w:sz w:val="24"/>
+          <w:szCs w:val="24"/>
+        </w:rPr>
+        <w:t>、</w:t>
+      </w:r>
+      <w:r>
+        <w:rPr>
+          <w:rFonts w:ascii="Microsoft JhengHei" w:eastAsia="Microsoft JhengHei" w:hAnsi="Microsoft JhengHei"/>
+          <w:sz w:val="24"/>
+          <w:szCs w:val="24"/>
+        </w:rPr>
+        <w:t>GPIO</w:t>
+      </w:r>
+      <w:r>
+        <w:rPr>
+          <w:rFonts w:ascii="Microsoft JhengHei" w:eastAsia="Microsoft JhengHei" w:hAnsi="Microsoft JhengHei" w:hint="eastAsia"/>
+          <w:sz w:val="24"/>
+          <w:szCs w:val="24"/>
+        </w:rPr>
+        <w:t>。</w:t>
       </w:r>
     </w:p>
     <w:p>
@@ -981,7 +1221,23 @@
           <w:sz w:val="24"/>
           <w:szCs w:val="24"/>
         </w:rPr>
-        <w:t>bCam</w:t>
+        <w:t>b</w:t>
+      </w:r>
+      <w:r>
+        <w:rPr>
+          <w:rFonts w:ascii="Microsoft JhengHei" w:eastAsia="Microsoft JhengHei" w:hAnsi="Microsoft JhengHei"/>
+          <w:sz w:val="24"/>
+          <w:szCs w:val="24"/>
+        </w:rPr>
+        <w:t>c</w:t>
+      </w:r>
+      <w:r>
+        <w:rPr>
+          <w:rFonts w:ascii="Microsoft JhengHei" w:eastAsia="Microsoft JhengHei" w:hAnsi="Microsoft JhengHei"/>
+          <w:sz w:val="24"/>
+          <w:szCs w:val="24"/>
+        </w:rPr>
+        <w:t>am</w:t>
       </w:r>
       <w:r>
         <w:rPr>
@@ -998,7 +1254,7 @@
         <w:ind w:left="1440"/>
         <w:jc w:val="both"/>
         <w:rPr>
-          <w:rFonts w:ascii="Microsoft JhengHei" w:eastAsia="Microsoft JhengHei" w:hAnsi="Microsoft JhengHei" w:hint="eastAsia"/>
+          <w:rFonts w:ascii="Microsoft JhengHei" w:eastAsia="Microsoft JhengHei" w:hAnsi="Microsoft JhengHei"/>
           <w:sz w:val="24"/>
           <w:szCs w:val="24"/>
         </w:rPr>
@@ -1021,6 +1277,7 @@
         </w:rPr>
         <w:t>：</w:t>
       </w:r>
+      <w:proofErr w:type="spellStart"/>
       <w:r>
         <w:rPr>
           <w:rFonts w:ascii="Microsoft JhengHei" w:eastAsia="Microsoft JhengHei" w:hAnsi="Microsoft JhengHei" w:hint="eastAsia"/>
@@ -1037,6 +1294,86 @@
         </w:rPr>
         <w:t>yTorch</w:t>
       </w:r>
+      <w:proofErr w:type="spellEnd"/>
+      <w:r>
+        <w:rPr>
+          <w:rFonts w:asciiTheme="minorEastAsia" w:hAnsiTheme="minorEastAsia" w:hint="eastAsia"/>
+          <w:sz w:val="24"/>
+          <w:szCs w:val="24"/>
+        </w:rPr>
+        <w:t>、</w:t>
+      </w:r>
+      <w:r>
+        <w:rPr>
+          <w:rFonts w:ascii="Microsoft JhengHei" w:hAnsi="Microsoft JhengHei" w:hint="eastAsia"/>
+          <w:sz w:val="24"/>
+          <w:szCs w:val="24"/>
+        </w:rPr>
+        <w:t>Y</w:t>
+      </w:r>
+      <w:r>
+        <w:rPr>
+          <w:rFonts w:ascii="Microsoft JhengHei" w:hAnsi="Microsoft JhengHei"/>
+          <w:sz w:val="24"/>
+          <w:szCs w:val="24"/>
+        </w:rPr>
+        <w:t>OLOv7</w:t>
+      </w:r>
+      <w:r>
+        <w:rPr>
+          <w:rFonts w:ascii="Microsoft JhengHei" w:eastAsia="Microsoft JhengHei" w:hAnsi="Microsoft JhengHei" w:hint="eastAsia"/>
+          <w:sz w:val="24"/>
+          <w:szCs w:val="24"/>
+        </w:rPr>
+        <w:t>。</w:t>
+      </w:r>
+    </w:p>
+    <w:p>
+      <w:pPr>
+        <w:pStyle w:val="ListParagraph"/>
+        <w:ind w:left="1440"/>
+        <w:jc w:val="both"/>
+        <w:rPr>
+          <w:rFonts w:ascii="Microsoft JhengHei" w:eastAsia="Microsoft JhengHei" w:hAnsi="Microsoft JhengHei"/>
+          <w:sz w:val="24"/>
+          <w:szCs w:val="24"/>
+        </w:rPr>
+      </w:pPr>
+      <w:r>
+        <w:rPr>
+          <w:rFonts w:ascii="Microsoft JhengHei" w:eastAsia="Microsoft JhengHei" w:hAnsi="Microsoft JhengHei" w:hint="eastAsia"/>
+          <w:sz w:val="24"/>
+          <w:szCs w:val="24"/>
+          <w:lang w:eastAsia="zh-TW"/>
+        </w:rPr>
+        <w:t>使用</w:t>
+      </w:r>
+      <w:r>
+        <w:rPr>
+          <w:rFonts w:ascii="Microsoft JhengHei" w:eastAsia="Microsoft JhengHei" w:hAnsi="Microsoft JhengHei" w:hint="eastAsia"/>
+          <w:sz w:val="24"/>
+          <w:szCs w:val="24"/>
+        </w:rPr>
+        <w:t>通訊：</w:t>
+      </w:r>
+      <w:proofErr w:type="spellStart"/>
+      <w:r>
+        <w:rPr>
+          <w:rFonts w:ascii="Microsoft JhengHei" w:eastAsia="Microsoft JhengHei" w:hAnsi="Microsoft JhengHei" w:hint="eastAsia"/>
+          <w:sz w:val="24"/>
+          <w:szCs w:val="24"/>
+        </w:rPr>
+        <w:t>W</w:t>
+      </w:r>
+      <w:r>
+        <w:rPr>
+          <w:rFonts w:ascii="Microsoft JhengHei" w:eastAsia="Microsoft JhengHei" w:hAnsi="Microsoft JhengHei"/>
+          <w:sz w:val="24"/>
+          <w:szCs w:val="24"/>
+        </w:rPr>
+        <w:t>iFi</w:t>
+      </w:r>
+      <w:proofErr w:type="spellEnd"/>
       <w:r>
         <w:rPr>
           <w:rFonts w:ascii="Microsoft JhengHei" w:eastAsia="Microsoft JhengHei" w:hAnsi="Microsoft JhengHei" w:hint="eastAsia"/>
@@ -1077,25 +1414,7 @@
           <w:szCs w:val="24"/>
           <w:lang w:eastAsia="zh-TW"/>
         </w:rPr>
-        <w:t>系統內網</w:t>
-      </w:r>
-      <w:r>
-        <w:rPr>
-          <w:rFonts w:ascii="Microsoft JhengHei" w:eastAsia="Microsoft JhengHei" w:hAnsi="Microsoft JhengHei" w:hint="eastAsia"/>
-          <w:sz w:val="24"/>
-          <w:szCs w:val="24"/>
-          <w:lang w:eastAsia="zh-TW"/>
-        </w:rPr>
-        <w:t>中央</w:t>
-      </w:r>
-      <w:r>
-        <w:rPr>
-          <w:rFonts w:ascii="Microsoft JhengHei" w:eastAsia="Microsoft JhengHei" w:hAnsi="Microsoft JhengHei" w:hint="eastAsia"/>
-          <w:sz w:val="24"/>
-          <w:szCs w:val="24"/>
-          <w:lang w:eastAsia="zh-TW"/>
-        </w:rPr>
-        <w:t>基地臺</w:t>
+        <w:t>系統內網中央基地臺</w:t>
       </w:r>
       <w:r>
         <w:rPr>
@@ -1131,7 +1450,7 @@
         <w:ind w:left="1440"/>
         <w:jc w:val="both"/>
         <w:rPr>
-          <w:rFonts w:ascii="Microsoft JhengHei" w:eastAsia="Microsoft JhengHei" w:hAnsi="Microsoft JhengHei" w:hint="eastAsia"/>
+          <w:rFonts w:ascii="Microsoft JhengHei" w:eastAsia="Microsoft JhengHei" w:hAnsi="Microsoft JhengHei"/>
           <w:sz w:val="24"/>
           <w:szCs w:val="24"/>
         </w:rPr>
@@ -1167,7 +1486,16 @@
           <w:sz w:val="24"/>
           <w:szCs w:val="24"/>
         </w:rPr>
-        <w:t>（含W</w:t>
+        <w:t>（含</w:t>
+      </w:r>
+      <w:proofErr w:type="spellStart"/>
+      <w:r>
+        <w:rPr>
+          <w:rFonts w:ascii="Microsoft JhengHei" w:eastAsia="Microsoft JhengHei" w:hAnsi="Microsoft JhengHei" w:hint="eastAsia"/>
+          <w:sz w:val="24"/>
+          <w:szCs w:val="24"/>
+        </w:rPr>
+        <w:t>W</w:t>
       </w:r>
       <w:r>
         <w:rPr>
@@ -1177,6 +1505,7 @@
         </w:rPr>
         <w:t>iFi</w:t>
       </w:r>
+      <w:proofErr w:type="spellEnd"/>
       <w:r>
         <w:rPr>
           <w:rFonts w:ascii="Microsoft JhengHei" w:eastAsia="Microsoft JhengHei" w:hAnsi="Microsoft JhengHei" w:hint="eastAsia"/>
@@ -1227,15 +1556,7 @@
           <w:sz w:val="24"/>
           <w:szCs w:val="24"/>
         </w:rPr>
-        <w:t>（</w:t>
-      </w:r>
-      <w:r>
-        <w:rPr>
-          <w:rFonts w:ascii="Microsoft JhengHei" w:eastAsia="Microsoft JhengHei" w:hAnsi="Microsoft JhengHei" w:hint="eastAsia"/>
-          <w:sz w:val="24"/>
-          <w:szCs w:val="24"/>
-        </w:rPr>
-        <w:t>A</w:t>
+        <w:t>（A</w:t>
       </w:r>
       <w:r>
         <w:rPr>
@@ -1252,6 +1573,61 @@
           <w:szCs w:val="24"/>
         </w:rPr>
         <w:t>）</w:t>
+      </w:r>
+    </w:p>
+    <w:p>
+      <w:pPr>
+        <w:pStyle w:val="ListParagraph"/>
+        <w:ind w:left="1440"/>
+        <w:jc w:val="both"/>
+        <w:rPr>
+          <w:rFonts w:ascii="Microsoft JhengHei" w:eastAsia="Microsoft JhengHei" w:hAnsi="Microsoft JhengHei"/>
+          <w:sz w:val="24"/>
+          <w:szCs w:val="24"/>
+        </w:rPr>
+      </w:pPr>
+      <w:r>
+        <w:rPr>
+          <w:rFonts w:ascii="Microsoft JhengHei" w:eastAsia="Microsoft JhengHei" w:hAnsi="Microsoft JhengHei" w:hint="eastAsia"/>
+          <w:sz w:val="24"/>
+          <w:szCs w:val="24"/>
+          <w:lang w:eastAsia="zh-TW"/>
+        </w:rPr>
+        <w:t>使用</w:t>
+      </w:r>
+      <w:r>
+        <w:rPr>
+          <w:rFonts w:ascii="Microsoft JhengHei" w:eastAsia="Microsoft JhengHei" w:hAnsi="Microsoft JhengHei" w:hint="eastAsia"/>
+          <w:sz w:val="24"/>
+          <w:szCs w:val="24"/>
+        </w:rPr>
+        <w:t>通訊：</w:t>
+      </w:r>
+      <w:proofErr w:type="spellStart"/>
+      <w:r>
+        <w:rPr>
+          <w:rFonts w:ascii="Microsoft JhengHei" w:eastAsia="Microsoft JhengHei" w:hAnsi="Microsoft JhengHei" w:hint="eastAsia"/>
+          <w:sz w:val="24"/>
+          <w:szCs w:val="24"/>
+        </w:rPr>
+        <w:t>W</w:t>
+      </w:r>
+      <w:r>
+        <w:rPr>
+          <w:rFonts w:ascii="Microsoft JhengHei" w:eastAsia="Microsoft JhengHei" w:hAnsi="Microsoft JhengHei"/>
+          <w:sz w:val="24"/>
+          <w:szCs w:val="24"/>
+        </w:rPr>
+        <w:t>iFi</w:t>
+      </w:r>
+      <w:proofErr w:type="spellEnd"/>
+      <w:r>
+        <w:rPr>
+          <w:rFonts w:ascii="Microsoft JhengHei" w:eastAsia="Microsoft JhengHei" w:hAnsi="Microsoft JhengHei" w:hint="eastAsia"/>
+          <w:sz w:val="24"/>
+          <w:szCs w:val="24"/>
+        </w:rPr>
+        <w:t>。</w:t>
       </w:r>
     </w:p>
     <w:p>
@@ -1264,17 +1640,17 @@
         <w:ind w:left="270"/>
         <w:jc w:val="both"/>
         <w:rPr>
-          <w:rFonts w:ascii="Microsoft JhengHei" w:eastAsia="Microsoft JhengHei" w:hAnsi="Microsoft JhengHei" w:hint="eastAsia"/>
-          <w:sz w:val="28"/>
-          <w:szCs w:val="28"/>
-          <w:lang w:eastAsia="zh-TW"/>
-        </w:rPr>
-      </w:pPr>
-      <w:r>
-        <w:rPr>
-          <w:rFonts w:ascii="Microsoft JhengHei" w:eastAsia="Microsoft JhengHei" w:hAnsi="Microsoft JhengHei" w:hint="eastAsia"/>
-          <w:sz w:val="28"/>
-          <w:szCs w:val="28"/>
+          <w:rFonts w:ascii="Microsoft JhengHei" w:eastAsia="Microsoft JhengHei" w:hAnsi="Microsoft JhengHei"/>
+          <w:sz w:val="36"/>
+          <w:szCs w:val="36"/>
+          <w:lang w:eastAsia="zh-TW"/>
+        </w:rPr>
+      </w:pPr>
+      <w:r>
+        <w:rPr>
+          <w:rFonts w:ascii="Microsoft JhengHei" w:eastAsia="Microsoft JhengHei" w:hAnsi="Microsoft JhengHei" w:hint="eastAsia"/>
+          <w:sz w:val="36"/>
+          <w:szCs w:val="36"/>
           <w:lang w:eastAsia="zh-TW"/>
         </w:rPr>
         <w:t>各模組介紹</w:t>
@@ -1290,14 +1666,18 @@
         <w:jc w:val="both"/>
         <w:rPr>
           <w:rFonts w:ascii="Microsoft JhengHei" w:eastAsia="Microsoft JhengHei" w:hAnsi="Microsoft JhengHei"/>
-          <w:sz w:val="24"/>
-          <w:szCs w:val="24"/>
-          <w:lang w:eastAsia="zh-TW"/>
-        </w:rPr>
-      </w:pPr>
-      <w:r>
-        <w:rPr>
-          <w:rFonts w:ascii="Microsoft JhengHei" w:eastAsia="Microsoft JhengHei" w:hAnsi="Microsoft JhengHei" w:hint="eastAsia"/>
+          <w:b/>
+          <w:bCs/>
+          <w:sz w:val="24"/>
+          <w:szCs w:val="24"/>
+          <w:lang w:eastAsia="zh-TW"/>
+        </w:rPr>
+      </w:pPr>
+      <w:r>
+        <w:rPr>
+          <w:rFonts w:ascii="Microsoft JhengHei" w:eastAsia="Microsoft JhengHei" w:hAnsi="Microsoft JhengHei" w:hint="eastAsia"/>
+          <w:b/>
+          <w:bCs/>
           <w:sz w:val="24"/>
           <w:szCs w:val="24"/>
           <w:lang w:eastAsia="zh-TW"/>
@@ -1311,19 +1691,20 @@
         <w:ind w:firstLine="720"/>
         <w:jc w:val="both"/>
         <w:rPr>
-          <w:rFonts w:ascii="Microsoft JhengHei" w:hAnsi="Microsoft JhengHei" w:hint="eastAsia"/>
-          <w:sz w:val="24"/>
-          <w:szCs w:val="24"/>
-          <w:lang w:eastAsia="zh-TW"/>
-        </w:rPr>
-      </w:pPr>
-      <w:r>
-        <w:rPr>
-          <w:rFonts w:ascii="Microsoft JhengHei" w:eastAsia="Microsoft JhengHei" w:hAnsi="Microsoft JhengHei" w:hint="eastAsia"/>
-          <w:sz w:val="24"/>
-          <w:szCs w:val="24"/>
-          <w:lang w:eastAsia="zh-TW"/>
-        </w:rPr>
+          <w:rFonts w:ascii="Microsoft JhengHei" w:eastAsia="Microsoft JhengHei" w:hAnsi="Microsoft JhengHei"/>
+          <w:sz w:val="24"/>
+          <w:szCs w:val="24"/>
+          <w:lang w:eastAsia="zh-TW"/>
+        </w:rPr>
+      </w:pPr>
+      <w:r>
+        <w:rPr>
+          <w:rFonts w:ascii="Microsoft JhengHei" w:eastAsia="Microsoft JhengHei" w:hAnsi="Microsoft JhengHei" w:hint="eastAsia"/>
+          <w:sz w:val="24"/>
+          <w:szCs w:val="24"/>
+          <w:lang w:eastAsia="zh-TW"/>
+        </w:rPr>
+        <w:lastRenderedPageBreak/>
         <w:t>此模組是接收使用者輸入資訊的主要環節。</w:t>
       </w:r>
       <w:r>
@@ -1540,35 +1921,30 @@
           <w:szCs w:val="24"/>
           <w:lang w:eastAsia="zh-TW"/>
         </w:rPr>
-        <w:t>傳送資料至</w:t>
-      </w:r>
-      <w:r>
-        <w:rPr>
-          <w:rFonts w:ascii="Microsoft JhengHei" w:eastAsia="Microsoft JhengHei" w:hAnsi="Microsoft JhengHei" w:hint="eastAsia"/>
-          <w:sz w:val="24"/>
-          <w:szCs w:val="24"/>
-          <w:lang w:eastAsia="zh-TW"/>
-        </w:rPr>
-        <w:t>「系統內網中央基地臺與伺服器模組」</w:t>
-      </w:r>
-      <w:r>
-        <w:rPr>
-          <w:rFonts w:asciiTheme="minorEastAsia" w:hAnsiTheme="minorEastAsia" w:hint="eastAsia"/>
-          <w:sz w:val="24"/>
-          <w:szCs w:val="24"/>
-          <w:lang w:eastAsia="zh-TW"/>
-        </w:rPr>
-        <w:t>的</w:t>
-      </w:r>
-      <w:r>
-        <w:rPr>
-          <w:rFonts w:ascii="Microsoft JhengHei" w:hAnsi="Microsoft JhengHei" w:hint="eastAsia"/>
-          <w:sz w:val="24"/>
-          <w:szCs w:val="24"/>
-          <w:lang w:eastAsia="zh-TW"/>
-        </w:rPr>
-        <w:t>伺服器。</w:t>
-      </w:r>
+        <w:t>傳送資料至「系統內網中央基地臺與伺服器模組」</w:t>
+      </w:r>
+      <w:r>
+        <w:rPr>
+          <w:rFonts w:ascii="Microsoft JhengHei" w:eastAsia="Microsoft JhengHei" w:hAnsi="Microsoft JhengHei" w:hint="eastAsia"/>
+          <w:sz w:val="24"/>
+          <w:szCs w:val="24"/>
+          <w:lang w:eastAsia="zh-TW"/>
+        </w:rPr>
+        <w:t>的伺服器。</w:t>
+      </w:r>
+    </w:p>
+    <w:p>
+      <w:pPr>
+        <w:pStyle w:val="ListParagraph"/>
+        <w:ind w:firstLine="720"/>
+        <w:jc w:val="both"/>
+        <w:rPr>
+          <w:rFonts w:ascii="Microsoft JhengHei" w:eastAsia="Microsoft JhengHei" w:hAnsi="Microsoft JhengHei" w:hint="eastAsia"/>
+          <w:sz w:val="24"/>
+          <w:szCs w:val="24"/>
+          <w:lang w:eastAsia="zh-TW"/>
+        </w:rPr>
+      </w:pPr>
     </w:p>
     <w:p>
       <w:pPr>
@@ -1580,20 +1956,405 @@
         <w:jc w:val="both"/>
         <w:rPr>
           <w:rFonts w:ascii="Microsoft JhengHei" w:eastAsia="Microsoft JhengHei" w:hAnsi="Microsoft JhengHei"/>
-          <w:sz w:val="24"/>
-          <w:szCs w:val="24"/>
-          <w:lang w:eastAsia="zh-TW"/>
-        </w:rPr>
-      </w:pPr>
-      <w:r>
-        <w:rPr>
-          <w:rFonts w:ascii="Microsoft JhengHei" w:eastAsia="Microsoft JhengHei" w:hAnsi="Microsoft JhengHei" w:hint="eastAsia"/>
-          <w:sz w:val="24"/>
-          <w:szCs w:val="24"/>
-          <w:lang w:eastAsia="zh-TW"/>
-        </w:rPr>
-        <w:t>「門開關控制與結果文字顯示模組」</w:t>
-      </w:r>
+          <w:b/>
+          <w:bCs/>
+          <w:sz w:val="24"/>
+          <w:szCs w:val="24"/>
+          <w:lang w:eastAsia="zh-TW"/>
+        </w:rPr>
+      </w:pPr>
+      <w:r>
+        <w:rPr>
+          <w:rFonts w:ascii="Microsoft JhengHei" w:eastAsia="Microsoft JhengHei" w:hAnsi="Microsoft JhengHei" w:hint="eastAsia"/>
+          <w:b/>
+          <w:bCs/>
+          <w:sz w:val="24"/>
+          <w:szCs w:val="24"/>
+          <w:lang w:eastAsia="zh-TW"/>
+        </w:rPr>
+        <w:t>「</w:t>
+      </w:r>
+      <w:r>
+        <w:rPr>
+          <w:rFonts w:ascii="Microsoft JhengHei" w:eastAsia="Microsoft JhengHei" w:hAnsi="Microsoft JhengHei" w:hint="eastAsia"/>
+          <w:b/>
+          <w:bCs/>
+          <w:sz w:val="24"/>
+          <w:szCs w:val="24"/>
+          <w:lang w:eastAsia="zh-TW"/>
+        </w:rPr>
+        <w:t>連網驗證使用者帳戶資料庫管理與多門裝置總管理模組</w:t>
+      </w:r>
+      <w:r>
+        <w:rPr>
+          <w:rFonts w:ascii="Microsoft JhengHei" w:eastAsia="Microsoft JhengHei" w:hAnsi="Microsoft JhengHei" w:hint="eastAsia"/>
+          <w:b/>
+          <w:bCs/>
+          <w:sz w:val="24"/>
+          <w:szCs w:val="24"/>
+          <w:lang w:eastAsia="zh-TW"/>
+        </w:rPr>
+        <w:t>」</w:t>
+      </w:r>
+    </w:p>
+    <w:p>
+      <w:pPr>
+        <w:pStyle w:val="ListParagraph"/>
+        <w:ind w:firstLine="720"/>
+        <w:jc w:val="both"/>
+        <w:rPr>
+          <w:rFonts w:ascii="Microsoft JhengHei" w:eastAsia="Microsoft JhengHei" w:hAnsi="Microsoft JhengHei"/>
+          <w:sz w:val="24"/>
+          <w:szCs w:val="24"/>
+          <w:lang w:eastAsia="zh-TW"/>
+        </w:rPr>
+      </w:pPr>
+      <w:r>
+        <w:rPr>
+          <w:rFonts w:ascii="Microsoft JhengHei" w:eastAsia="Microsoft JhengHei" w:hAnsi="Microsoft JhengHei" w:hint="eastAsia"/>
+          <w:sz w:val="24"/>
+          <w:szCs w:val="24"/>
+          <w:lang w:eastAsia="zh-TW"/>
+        </w:rPr>
+        <w:t>此模組的R</w:t>
+      </w:r>
+      <w:r>
+        <w:rPr>
+          <w:rFonts w:ascii="Microsoft JhengHei" w:eastAsia="Microsoft JhengHei" w:hAnsi="Microsoft JhengHei"/>
+          <w:sz w:val="24"/>
+          <w:szCs w:val="24"/>
+          <w:lang w:eastAsia="zh-TW"/>
+        </w:rPr>
+        <w:t>aspberry Pi 4B</w:t>
+      </w:r>
+      <w:r>
+        <w:rPr>
+          <w:rFonts w:ascii="Microsoft JhengHei" w:eastAsia="Microsoft JhengHei" w:hAnsi="Microsoft JhengHei" w:hint="eastAsia"/>
+          <w:sz w:val="24"/>
+          <w:szCs w:val="24"/>
+          <w:lang w:eastAsia="zh-TW"/>
+        </w:rPr>
+        <w:t>固定每</w:t>
+      </w:r>
+      <w:r>
+        <w:rPr>
+          <w:rFonts w:ascii="Microsoft JhengHei" w:eastAsia="Microsoft JhengHei" w:hAnsi="Microsoft JhengHei" w:hint="eastAsia"/>
+          <w:sz w:val="24"/>
+          <w:szCs w:val="24"/>
+          <w:lang w:eastAsia="zh-TW"/>
+        </w:rPr>
+        <w:t>幾毫秒會</w:t>
+      </w:r>
+      <w:r>
+        <w:rPr>
+          <w:rFonts w:ascii="Microsoft JhengHei" w:eastAsia="Microsoft JhengHei" w:hAnsi="Microsoft JhengHei" w:hint="eastAsia"/>
+          <w:sz w:val="24"/>
+          <w:szCs w:val="24"/>
+          <w:lang w:eastAsia="zh-TW"/>
+        </w:rPr>
+        <w:t>向</w:t>
+      </w:r>
+      <w:r>
+        <w:rPr>
+          <w:rFonts w:ascii="Microsoft JhengHei" w:eastAsia="Microsoft JhengHei" w:hAnsi="Microsoft JhengHei" w:hint="eastAsia"/>
+          <w:sz w:val="24"/>
+          <w:szCs w:val="24"/>
+          <w:lang w:eastAsia="zh-TW"/>
+        </w:rPr>
+        <w:t>「系統內網中央基地臺與伺服器模組」</w:t>
+      </w:r>
+      <w:r>
+        <w:rPr>
+          <w:rFonts w:ascii="Microsoft JhengHei" w:eastAsia="Microsoft JhengHei" w:hAnsi="Microsoft JhengHei" w:hint="eastAsia"/>
+          <w:sz w:val="24"/>
+          <w:szCs w:val="24"/>
+          <w:lang w:eastAsia="zh-TW"/>
+        </w:rPr>
+        <w:t>請求</w:t>
+      </w:r>
+      <w:r>
+        <w:rPr>
+          <w:rFonts w:ascii="Microsoft JhengHei" w:eastAsia="Microsoft JhengHei" w:hAnsi="Microsoft JhengHei"/>
+          <w:sz w:val="24"/>
+          <w:szCs w:val="24"/>
+          <w:lang w:eastAsia="zh-TW"/>
+        </w:rPr>
+        <w:t>HTTP GET request</w:t>
+      </w:r>
+      <w:r>
+        <w:rPr>
+          <w:rFonts w:ascii="Microsoft JhengHei" w:eastAsia="Microsoft JhengHei" w:hAnsi="Microsoft JhengHei" w:hint="eastAsia"/>
+          <w:sz w:val="24"/>
+          <w:szCs w:val="24"/>
+          <w:lang w:eastAsia="zh-TW"/>
+        </w:rPr>
+        <w:t>，</w:t>
+      </w:r>
+      <w:r>
+        <w:rPr>
+          <w:rFonts w:ascii="Microsoft JhengHei" w:eastAsia="Microsoft JhengHei" w:hAnsi="Microsoft JhengHei" w:hint="eastAsia"/>
+          <w:sz w:val="24"/>
+          <w:szCs w:val="24"/>
+          <w:lang w:eastAsia="zh-TW"/>
+        </w:rPr>
+        <w:t>獲取</w:t>
+      </w:r>
+      <w:r>
+        <w:rPr>
+          <w:rFonts w:ascii="Microsoft JhengHei" w:eastAsia="Microsoft JhengHei" w:hAnsi="Microsoft JhengHei" w:hint="eastAsia"/>
+          <w:sz w:val="24"/>
+          <w:szCs w:val="24"/>
+          <w:lang w:eastAsia="zh-TW"/>
+        </w:rPr>
+        <w:t>最新的</w:t>
+      </w:r>
+      <w:r>
+        <w:rPr>
+          <w:rFonts w:ascii="Microsoft JhengHei" w:eastAsia="Microsoft JhengHei" w:hAnsi="Microsoft JhengHei" w:hint="eastAsia"/>
+          <w:sz w:val="24"/>
+          <w:szCs w:val="24"/>
+          <w:lang w:eastAsia="zh-TW"/>
+        </w:rPr>
+        <w:t>從</w:t>
+      </w:r>
+      <w:r>
+        <w:rPr>
+          <w:rFonts w:ascii="Microsoft JhengHei" w:eastAsia="Microsoft JhengHei" w:hAnsi="Microsoft JhengHei" w:hint="eastAsia"/>
+          <w:sz w:val="24"/>
+          <w:szCs w:val="24"/>
+          <w:lang w:eastAsia="zh-TW"/>
+        </w:rPr>
+        <w:t>「使用者輸入與連網傳輸模組」傳輸的</w:t>
+      </w:r>
+      <w:r>
+        <w:rPr>
+          <w:rFonts w:ascii="Microsoft JhengHei" w:eastAsia="Microsoft JhengHei" w:hAnsi="Microsoft JhengHei" w:hint="eastAsia"/>
+          <w:sz w:val="24"/>
+          <w:szCs w:val="24"/>
+          <w:lang w:eastAsia="zh-TW"/>
+        </w:rPr>
+        <w:t>登入、註冊</w:t>
+      </w:r>
+      <w:r>
+        <w:rPr>
+          <w:rFonts w:ascii="Microsoft JhengHei" w:eastAsia="Microsoft JhengHei" w:hAnsi="Microsoft JhengHei" w:hint="eastAsia"/>
+          <w:sz w:val="24"/>
+          <w:szCs w:val="24"/>
+          <w:lang w:eastAsia="zh-TW"/>
+        </w:rPr>
+        <w:t>資訊</w:t>
+      </w:r>
+      <w:r>
+        <w:rPr>
+          <w:rFonts w:ascii="Microsoft JhengHei" w:eastAsia="Microsoft JhengHei" w:hAnsi="Microsoft JhengHei" w:hint="eastAsia"/>
+          <w:sz w:val="24"/>
+          <w:szCs w:val="24"/>
+          <w:lang w:eastAsia="zh-TW"/>
+        </w:rPr>
+        <w:t>；並</w:t>
+      </w:r>
+      <w:r>
+        <w:rPr>
+          <w:rFonts w:ascii="Microsoft JhengHei" w:eastAsia="Microsoft JhengHei" w:hAnsi="Microsoft JhengHei" w:hint="eastAsia"/>
+          <w:sz w:val="24"/>
+          <w:szCs w:val="24"/>
+          <w:lang w:eastAsia="zh-TW"/>
+        </w:rPr>
+        <w:t>將資訊</w:t>
+      </w:r>
+      <w:r>
+        <w:rPr>
+          <w:rFonts w:ascii="Microsoft JhengHei" w:eastAsia="Microsoft JhengHei" w:hAnsi="Microsoft JhengHei" w:hint="eastAsia"/>
+          <w:sz w:val="24"/>
+          <w:szCs w:val="24"/>
+          <w:lang w:eastAsia="zh-TW"/>
+        </w:rPr>
+        <w:t>比對或存入資料庫</w:t>
+      </w:r>
+      <w:r>
+        <w:rPr>
+          <w:rFonts w:ascii="Microsoft JhengHei" w:eastAsia="Microsoft JhengHei" w:hAnsi="Microsoft JhengHei" w:hint="eastAsia"/>
+          <w:sz w:val="24"/>
+          <w:szCs w:val="24"/>
+          <w:lang w:eastAsia="zh-TW"/>
+        </w:rPr>
+        <w:t>資料</w:t>
+      </w:r>
+      <w:r>
+        <w:rPr>
+          <w:rFonts w:ascii="Microsoft JhengHei" w:eastAsia="Microsoft JhengHei" w:hAnsi="Microsoft JhengHei" w:hint="eastAsia"/>
+          <w:sz w:val="24"/>
+          <w:szCs w:val="24"/>
+          <w:lang w:eastAsia="zh-TW"/>
+        </w:rPr>
+        <w:t>。</w:t>
+      </w:r>
+      <w:r>
+        <w:rPr>
+          <w:rFonts w:ascii="Microsoft JhengHei" w:eastAsia="Microsoft JhengHei" w:hAnsi="Microsoft JhengHei" w:hint="eastAsia"/>
+          <w:sz w:val="24"/>
+          <w:szCs w:val="24"/>
+          <w:lang w:eastAsia="zh-TW"/>
+        </w:rPr>
+        <w:t>再將</w:t>
+      </w:r>
+      <w:r>
+        <w:rPr>
+          <w:rFonts w:ascii="Microsoft JhengHei" w:eastAsia="Microsoft JhengHei" w:hAnsi="Microsoft JhengHei" w:hint="eastAsia"/>
+          <w:sz w:val="24"/>
+          <w:szCs w:val="24"/>
+          <w:lang w:eastAsia="zh-TW"/>
+        </w:rPr>
+        <w:t>處理</w:t>
+      </w:r>
+      <w:r>
+        <w:rPr>
+          <w:rFonts w:ascii="Microsoft JhengHei" w:eastAsia="Microsoft JhengHei" w:hAnsi="Microsoft JhengHei" w:hint="eastAsia"/>
+          <w:sz w:val="24"/>
+          <w:szCs w:val="24"/>
+          <w:lang w:eastAsia="zh-TW"/>
+        </w:rPr>
+        <w:t>結果</w:t>
+      </w:r>
+      <w:r>
+        <w:rPr>
+          <w:rFonts w:ascii="Microsoft JhengHei" w:eastAsia="Microsoft JhengHei" w:hAnsi="Microsoft JhengHei" w:hint="eastAsia"/>
+          <w:sz w:val="24"/>
+          <w:szCs w:val="24"/>
+          <w:lang w:eastAsia="zh-TW"/>
+        </w:rPr>
+        <w:t>條件判斷</w:t>
+      </w:r>
+      <w:r>
+        <w:rPr>
+          <w:rFonts w:ascii="Microsoft JhengHei" w:eastAsia="Microsoft JhengHei" w:hAnsi="Microsoft JhengHei" w:hint="eastAsia"/>
+          <w:sz w:val="24"/>
+          <w:szCs w:val="24"/>
+          <w:lang w:eastAsia="zh-TW"/>
+        </w:rPr>
+        <w:t>後</w:t>
+      </w:r>
+      <w:r>
+        <w:rPr>
+          <w:rFonts w:ascii="Microsoft JhengHei" w:eastAsia="Microsoft JhengHei" w:hAnsi="Microsoft JhengHei" w:hint="eastAsia"/>
+          <w:sz w:val="24"/>
+          <w:szCs w:val="24"/>
+          <w:lang w:eastAsia="zh-TW"/>
+        </w:rPr>
+        <w:t>透過U</w:t>
+      </w:r>
+      <w:r>
+        <w:rPr>
+          <w:rFonts w:ascii="Microsoft JhengHei" w:eastAsia="Microsoft JhengHei" w:hAnsi="Microsoft JhengHei"/>
+          <w:sz w:val="24"/>
+          <w:szCs w:val="24"/>
+          <w:lang w:eastAsia="zh-TW"/>
+        </w:rPr>
+        <w:t>ART</w:t>
+      </w:r>
+      <w:r>
+        <w:rPr>
+          <w:rFonts w:ascii="Microsoft JhengHei" w:eastAsia="Microsoft JhengHei" w:hAnsi="Microsoft JhengHei" w:hint="eastAsia"/>
+          <w:sz w:val="24"/>
+          <w:szCs w:val="24"/>
+          <w:lang w:eastAsia="zh-TW"/>
+        </w:rPr>
+        <w:t>傳輸</w:t>
+      </w:r>
+      <w:r>
+        <w:rPr>
+          <w:rFonts w:ascii="Microsoft JhengHei" w:eastAsia="Microsoft JhengHei" w:hAnsi="Microsoft JhengHei" w:hint="eastAsia"/>
+          <w:sz w:val="24"/>
+          <w:szCs w:val="24"/>
+          <w:lang w:eastAsia="zh-TW"/>
+        </w:rPr>
+        <w:t>「</w:t>
+      </w:r>
+      <w:r>
+        <w:rPr>
+          <w:rFonts w:ascii="Microsoft JhengHei" w:eastAsia="Microsoft JhengHei" w:hAnsi="Microsoft JhengHei" w:hint="eastAsia"/>
+          <w:sz w:val="24"/>
+          <w:szCs w:val="24"/>
+          <w:lang w:eastAsia="zh-TW"/>
+        </w:rPr>
+        <w:t>是否開門</w:t>
+      </w:r>
+      <w:r>
+        <w:rPr>
+          <w:rFonts w:ascii="Microsoft JhengHei" w:eastAsia="Microsoft JhengHei" w:hAnsi="Microsoft JhengHei" w:hint="eastAsia"/>
+          <w:sz w:val="24"/>
+          <w:szCs w:val="24"/>
+          <w:lang w:eastAsia="zh-TW"/>
+        </w:rPr>
+        <w:t>」、「</w:t>
+      </w:r>
+      <w:r>
+        <w:rPr>
+          <w:rFonts w:ascii="Microsoft JhengHei" w:eastAsia="Microsoft JhengHei" w:hAnsi="Microsoft JhengHei" w:hint="eastAsia"/>
+          <w:sz w:val="24"/>
+          <w:szCs w:val="24"/>
+          <w:lang w:eastAsia="zh-TW"/>
+        </w:rPr>
+        <w:t>L</w:t>
+      </w:r>
+      <w:r>
+        <w:rPr>
+          <w:rFonts w:ascii="Microsoft JhengHei" w:eastAsia="Microsoft JhengHei" w:hAnsi="Microsoft JhengHei"/>
+          <w:sz w:val="24"/>
+          <w:szCs w:val="24"/>
+          <w:lang w:eastAsia="zh-TW"/>
+        </w:rPr>
+        <w:t>CD</w:t>
+      </w:r>
+      <w:r>
+        <w:rPr>
+          <w:rFonts w:ascii="Microsoft JhengHei" w:eastAsia="Microsoft JhengHei" w:hAnsi="Microsoft JhengHei" w:hint="eastAsia"/>
+          <w:sz w:val="24"/>
+          <w:szCs w:val="24"/>
+          <w:lang w:eastAsia="zh-TW"/>
+        </w:rPr>
+        <w:t>要顯示的文字</w:t>
+      </w:r>
+      <w:r>
+        <w:rPr>
+          <w:rFonts w:ascii="Microsoft JhengHei" w:eastAsia="Microsoft JhengHei" w:hAnsi="Microsoft JhengHei" w:hint="eastAsia"/>
+          <w:sz w:val="24"/>
+          <w:szCs w:val="24"/>
+          <w:lang w:eastAsia="zh-TW"/>
+        </w:rPr>
+        <w:t>」</w:t>
+      </w:r>
+      <w:r>
+        <w:rPr>
+          <w:rFonts w:ascii="Microsoft JhengHei" w:eastAsia="Microsoft JhengHei" w:hAnsi="Microsoft JhengHei" w:hint="eastAsia"/>
+          <w:sz w:val="24"/>
+          <w:szCs w:val="24"/>
+          <w:lang w:eastAsia="zh-TW"/>
+        </w:rPr>
+        <w:t>資訊到</w:t>
+      </w:r>
+      <w:r>
+        <w:rPr>
+          <w:rFonts w:ascii="Microsoft JhengHei" w:eastAsia="Microsoft JhengHei" w:hAnsi="Microsoft JhengHei" w:hint="eastAsia"/>
+          <w:sz w:val="24"/>
+          <w:szCs w:val="24"/>
+          <w:lang w:eastAsia="zh-TW"/>
+        </w:rPr>
+        <w:t>「門開關控制與結果文字顯示模組」。</w:t>
+      </w:r>
+    </w:p>
+    <w:p>
+      <w:pPr>
+        <w:pStyle w:val="ListParagraph"/>
+        <w:ind w:firstLine="720"/>
+        <w:jc w:val="both"/>
+        <w:rPr>
+          <w:rFonts w:ascii="Microsoft JhengHei" w:eastAsia="Microsoft JhengHei" w:hAnsi="Microsoft JhengHei" w:hint="eastAsia"/>
+          <w:sz w:val="24"/>
+          <w:szCs w:val="24"/>
+          <w:lang w:eastAsia="zh-TW"/>
+        </w:rPr>
+      </w:pPr>
     </w:p>
     <w:p>
       <w:pPr>
@@ -1605,20 +2366,349 @@
         <w:jc w:val="both"/>
         <w:rPr>
           <w:rFonts w:ascii="Microsoft JhengHei" w:eastAsia="Microsoft JhengHei" w:hAnsi="Microsoft JhengHei"/>
-          <w:sz w:val="24"/>
-          <w:szCs w:val="24"/>
-          <w:lang w:eastAsia="zh-TW"/>
-        </w:rPr>
-      </w:pPr>
-      <w:r>
-        <w:rPr>
-          <w:rFonts w:ascii="Microsoft JhengHei" w:eastAsia="Microsoft JhengHei" w:hAnsi="Microsoft JhengHei" w:hint="eastAsia"/>
-          <w:sz w:val="24"/>
-          <w:szCs w:val="24"/>
-          <w:lang w:eastAsia="zh-TW"/>
-        </w:rPr>
-        <w:t>「使用者帳戶資料庫驗證與多門裝置總管理模組」</w:t>
-      </w:r>
+          <w:b/>
+          <w:bCs/>
+          <w:sz w:val="24"/>
+          <w:szCs w:val="24"/>
+          <w:lang w:eastAsia="zh-TW"/>
+        </w:rPr>
+      </w:pPr>
+      <w:r>
+        <w:rPr>
+          <w:rFonts w:ascii="Microsoft JhengHei" w:eastAsia="Microsoft JhengHei" w:hAnsi="Microsoft JhengHei" w:hint="eastAsia"/>
+          <w:b/>
+          <w:bCs/>
+          <w:sz w:val="24"/>
+          <w:szCs w:val="24"/>
+          <w:lang w:eastAsia="zh-TW"/>
+        </w:rPr>
+        <w:t>「</w:t>
+      </w:r>
+      <w:r>
+        <w:rPr>
+          <w:rFonts w:ascii="Microsoft JhengHei" w:eastAsia="Microsoft JhengHei" w:hAnsi="Microsoft JhengHei" w:hint="eastAsia"/>
+          <w:b/>
+          <w:bCs/>
+          <w:sz w:val="24"/>
+          <w:szCs w:val="24"/>
+          <w:lang w:eastAsia="zh-TW"/>
+        </w:rPr>
+        <w:t>門開關控制與結果文字顯示模組</w:t>
+      </w:r>
+      <w:r>
+        <w:rPr>
+          <w:rFonts w:ascii="Microsoft JhengHei" w:eastAsia="Microsoft JhengHei" w:hAnsi="Microsoft JhengHei" w:hint="eastAsia"/>
+          <w:b/>
+          <w:bCs/>
+          <w:sz w:val="24"/>
+          <w:szCs w:val="24"/>
+          <w:lang w:eastAsia="zh-TW"/>
+        </w:rPr>
+        <w:t>」</w:t>
+      </w:r>
+    </w:p>
+    <w:p>
+      <w:pPr>
+        <w:pStyle w:val="ListParagraph"/>
+        <w:ind w:firstLine="720"/>
+        <w:jc w:val="both"/>
+        <w:rPr>
+          <w:rFonts w:ascii="Microsoft JhengHei" w:hAnsi="Microsoft JhengHei"/>
+          <w:sz w:val="24"/>
+          <w:szCs w:val="24"/>
+        </w:rPr>
+      </w:pPr>
+      <w:r>
+        <w:rPr>
+          <w:rFonts w:ascii="Microsoft JhengHei" w:eastAsia="Microsoft JhengHei" w:hAnsi="Microsoft JhengHei" w:hint="eastAsia"/>
+          <w:sz w:val="24"/>
+          <w:szCs w:val="24"/>
+          <w:lang w:eastAsia="zh-TW"/>
+        </w:rPr>
+        <w:t>此模組</w:t>
+      </w:r>
+      <w:r>
+        <w:rPr>
+          <w:rFonts w:ascii="Microsoft JhengHei" w:eastAsia="Microsoft JhengHei" w:hAnsi="Microsoft JhengHei" w:hint="eastAsia"/>
+          <w:sz w:val="24"/>
+          <w:szCs w:val="24"/>
+          <w:lang w:eastAsia="zh-TW"/>
+        </w:rPr>
+        <w:t>會</w:t>
+      </w:r>
+      <w:r>
+        <w:rPr>
+          <w:rFonts w:ascii="Microsoft JhengHei" w:eastAsia="Microsoft JhengHei" w:hAnsi="Microsoft JhengHei" w:hint="eastAsia"/>
+          <w:sz w:val="24"/>
+          <w:szCs w:val="24"/>
+          <w:lang w:eastAsia="zh-TW"/>
+        </w:rPr>
+        <w:t>從</w:t>
+      </w:r>
+      <w:r>
+        <w:rPr>
+          <w:rFonts w:ascii="Microsoft JhengHei" w:eastAsia="Microsoft JhengHei" w:hAnsi="Microsoft JhengHei" w:hint="eastAsia"/>
+          <w:sz w:val="24"/>
+          <w:szCs w:val="24"/>
+          <w:lang w:eastAsia="zh-TW"/>
+        </w:rPr>
+        <w:t>「連網驗證使用者帳戶資料庫管理與多門裝置總管理模組」</w:t>
+      </w:r>
+      <w:r>
+        <w:rPr>
+          <w:rFonts w:ascii="Microsoft JhengHei" w:eastAsia="Microsoft JhengHei" w:hAnsi="Microsoft JhengHei" w:hint="eastAsia"/>
+          <w:sz w:val="24"/>
+          <w:szCs w:val="24"/>
+          <w:lang w:eastAsia="zh-TW"/>
+        </w:rPr>
+        <w:t>透過</w:t>
+      </w:r>
+      <w:r>
+        <w:rPr>
+          <w:rFonts w:ascii="Microsoft JhengHei" w:eastAsia="Microsoft JhengHei" w:hAnsi="Microsoft JhengHei" w:hint="eastAsia"/>
+          <w:sz w:val="24"/>
+          <w:szCs w:val="24"/>
+          <w:lang w:eastAsia="zh-TW"/>
+        </w:rPr>
+        <w:t>U</w:t>
+      </w:r>
+      <w:r>
+        <w:rPr>
+          <w:rFonts w:ascii="Microsoft JhengHei" w:eastAsia="Microsoft JhengHei" w:hAnsi="Microsoft JhengHei"/>
+          <w:sz w:val="24"/>
+          <w:szCs w:val="24"/>
+          <w:lang w:eastAsia="zh-TW"/>
+        </w:rPr>
+        <w:t>ART</w:t>
+      </w:r>
+      <w:r>
+        <w:rPr>
+          <w:rFonts w:ascii="Microsoft JhengHei" w:eastAsia="Microsoft JhengHei" w:hAnsi="Microsoft JhengHei" w:hint="eastAsia"/>
+          <w:sz w:val="24"/>
+          <w:szCs w:val="24"/>
+          <w:lang w:eastAsia="zh-TW"/>
+        </w:rPr>
+        <w:t>獲取</w:t>
+      </w:r>
+      <w:r>
+        <w:rPr>
+          <w:rFonts w:ascii="Microsoft JhengHei" w:eastAsia="Microsoft JhengHei" w:hAnsi="Microsoft JhengHei" w:hint="eastAsia"/>
+          <w:sz w:val="24"/>
+          <w:szCs w:val="24"/>
+          <w:lang w:eastAsia="zh-TW"/>
+        </w:rPr>
+        <w:t>字串</w:t>
+      </w:r>
+      <w:r>
+        <w:rPr>
+          <w:rFonts w:ascii="Microsoft JhengHei" w:eastAsia="Microsoft JhengHei" w:hAnsi="Microsoft JhengHei" w:hint="eastAsia"/>
+          <w:sz w:val="24"/>
+          <w:szCs w:val="24"/>
+          <w:lang w:eastAsia="zh-TW"/>
+        </w:rPr>
+        <w:t>，</w:t>
+      </w:r>
+      <w:r>
+        <w:rPr>
+          <w:rFonts w:ascii="Microsoft JhengHei" w:eastAsia="Microsoft JhengHei" w:hAnsi="Microsoft JhengHei" w:hint="eastAsia"/>
+          <w:sz w:val="24"/>
+          <w:szCs w:val="24"/>
+          <w:lang w:eastAsia="zh-TW"/>
+        </w:rPr>
+        <w:t>並做相對應</w:t>
+      </w:r>
+      <w:r>
+        <w:rPr>
+          <w:rFonts w:ascii="Microsoft JhengHei" w:eastAsia="Microsoft JhengHei" w:hAnsi="Microsoft JhengHei" w:hint="eastAsia"/>
+          <w:sz w:val="24"/>
+          <w:szCs w:val="24"/>
+          <w:lang w:eastAsia="zh-TW"/>
+        </w:rPr>
+        <w:t>動作</w:t>
+      </w:r>
+      <w:r>
+        <w:rPr>
+          <w:rFonts w:ascii="Microsoft JhengHei" w:eastAsia="Microsoft JhengHei" w:hAnsi="Microsoft JhengHei" w:hint="eastAsia"/>
+          <w:sz w:val="24"/>
+          <w:szCs w:val="24"/>
+          <w:lang w:eastAsia="zh-TW"/>
+        </w:rPr>
+        <w:t>處理</w:t>
+      </w:r>
+      <w:r>
+        <w:rPr>
+          <w:rFonts w:ascii="Microsoft JhengHei" w:eastAsia="Microsoft JhengHei" w:hAnsi="Microsoft JhengHei" w:hint="eastAsia"/>
+          <w:sz w:val="24"/>
+          <w:szCs w:val="24"/>
+          <w:lang w:eastAsia="zh-TW"/>
+        </w:rPr>
+        <w:t>。</w:t>
+      </w:r>
+      <w:r>
+        <w:rPr>
+          <w:rFonts w:ascii="Microsoft JhengHei" w:eastAsia="Microsoft JhengHei" w:hAnsi="Microsoft JhengHei" w:hint="eastAsia"/>
+          <w:sz w:val="24"/>
+          <w:szCs w:val="24"/>
+          <w:lang w:eastAsia="zh-TW"/>
+        </w:rPr>
+        <w:t>根據組內協定規則，</w:t>
+      </w:r>
+      <w:r>
+        <w:rPr>
+          <w:rFonts w:ascii="Microsoft JhengHei" w:eastAsia="Microsoft JhengHei" w:hAnsi="Microsoft JhengHei" w:hint="eastAsia"/>
+          <w:sz w:val="24"/>
+          <w:szCs w:val="24"/>
+          <w:lang w:eastAsia="zh-TW"/>
+        </w:rPr>
+        <w:t>獲取的</w:t>
+      </w:r>
+      <w:r>
+        <w:rPr>
+          <w:rFonts w:ascii="Microsoft JhengHei" w:eastAsia="Microsoft JhengHei" w:hAnsi="Microsoft JhengHei" w:hint="eastAsia"/>
+          <w:sz w:val="24"/>
+          <w:szCs w:val="24"/>
+          <w:lang w:eastAsia="zh-TW"/>
+        </w:rPr>
+        <w:t>字串</w:t>
+      </w:r>
+      <w:r>
+        <w:rPr>
+          <w:rFonts w:ascii="Microsoft JhengHei" w:eastAsia="Microsoft JhengHei" w:hAnsi="Microsoft JhengHei" w:hint="eastAsia"/>
+          <w:sz w:val="24"/>
+          <w:szCs w:val="24"/>
+          <w:lang w:eastAsia="zh-TW"/>
+        </w:rPr>
+        <w:t>的</w:t>
+      </w:r>
+      <w:r>
+        <w:rPr>
+          <w:rFonts w:ascii="Microsoft JhengHei" w:eastAsia="Microsoft JhengHei" w:hAnsi="Microsoft JhengHei" w:hint="eastAsia"/>
+          <w:sz w:val="24"/>
+          <w:szCs w:val="24"/>
+          <w:lang w:eastAsia="zh-TW"/>
+        </w:rPr>
+        <w:t>第</w:t>
+      </w:r>
+      <w:r>
+        <w:rPr>
+          <w:rFonts w:ascii="Microsoft JhengHei" w:eastAsia="Microsoft JhengHei" w:hAnsi="Microsoft JhengHei" w:hint="eastAsia"/>
+          <w:sz w:val="24"/>
+          <w:szCs w:val="24"/>
+          <w:lang w:eastAsia="zh-TW"/>
+        </w:rPr>
+        <w:t>0</w:t>
+      </w:r>
+      <w:r>
+        <w:rPr>
+          <w:rFonts w:ascii="Microsoft JhengHei" w:eastAsia="Microsoft JhengHei" w:hAnsi="Microsoft JhengHei" w:hint="eastAsia"/>
+          <w:sz w:val="24"/>
+          <w:szCs w:val="24"/>
+          <w:lang w:eastAsia="zh-TW"/>
+        </w:rPr>
+        <w:t>索引值</w:t>
+      </w:r>
+      <w:r>
+        <w:rPr>
+          <w:rFonts w:ascii="Microsoft JhengHei" w:eastAsia="Microsoft JhengHei" w:hAnsi="Microsoft JhengHei" w:hint="eastAsia"/>
+          <w:sz w:val="24"/>
+          <w:szCs w:val="24"/>
+          <w:lang w:eastAsia="zh-TW"/>
+        </w:rPr>
+        <w:t>為</w:t>
+      </w:r>
+      <w:r>
+        <w:rPr>
+          <w:rFonts w:ascii="Microsoft JhengHei" w:eastAsia="Microsoft JhengHei" w:hAnsi="Microsoft JhengHei"/>
+          <w:sz w:val="24"/>
+          <w:szCs w:val="24"/>
+          <w:lang w:eastAsia="zh-TW"/>
+        </w:rPr>
+        <w:t>0</w:t>
+      </w:r>
+      <w:r>
+        <w:rPr>
+          <w:rFonts w:ascii="Microsoft JhengHei" w:eastAsia="Microsoft JhengHei" w:hAnsi="Microsoft JhengHei" w:hint="eastAsia"/>
+          <w:sz w:val="24"/>
+          <w:szCs w:val="24"/>
+          <w:lang w:eastAsia="zh-TW"/>
+        </w:rPr>
+        <w:t>或1</w:t>
+      </w:r>
+      <w:r>
+        <w:rPr>
+          <w:rFonts w:ascii="Microsoft JhengHei" w:eastAsia="Microsoft JhengHei" w:hAnsi="Microsoft JhengHei" w:hint="eastAsia"/>
+          <w:sz w:val="24"/>
+          <w:szCs w:val="24"/>
+          <w:lang w:eastAsia="zh-TW"/>
+        </w:rPr>
+        <w:t>，</w:t>
+      </w:r>
+      <w:r>
+        <w:rPr>
+          <w:rFonts w:ascii="Microsoft JhengHei" w:eastAsia="Microsoft JhengHei" w:hAnsi="Microsoft JhengHei" w:hint="eastAsia"/>
+          <w:sz w:val="24"/>
+          <w:szCs w:val="24"/>
+          <w:lang w:eastAsia="zh-TW"/>
+        </w:rPr>
+        <w:t>決定開關門；</w:t>
+      </w:r>
+      <w:r>
+        <w:rPr>
+          <w:rFonts w:ascii="Microsoft JhengHei" w:eastAsia="Microsoft JhengHei" w:hAnsi="Microsoft JhengHei" w:hint="eastAsia"/>
+          <w:sz w:val="24"/>
+          <w:szCs w:val="24"/>
+          <w:lang w:eastAsia="zh-TW"/>
+        </w:rPr>
+        <w:t>第1索引值後的子字串為</w:t>
+      </w:r>
+      <w:r>
+        <w:rPr>
+          <w:rFonts w:ascii="Microsoft JhengHei" w:eastAsia="Microsoft JhengHei" w:hAnsi="Microsoft JhengHei" w:hint="eastAsia"/>
+          <w:sz w:val="24"/>
+          <w:szCs w:val="24"/>
+          <w:lang w:eastAsia="zh-TW"/>
+        </w:rPr>
+        <w:t>給</w:t>
+      </w:r>
+      <w:r>
+        <w:rPr>
+          <w:rFonts w:ascii="Microsoft JhengHei" w:eastAsia="Microsoft JhengHei" w:hAnsi="Microsoft JhengHei" w:hint="eastAsia"/>
+          <w:sz w:val="24"/>
+          <w:szCs w:val="24"/>
+          <w:lang w:eastAsia="zh-TW"/>
+        </w:rPr>
+        <w:t>L</w:t>
+      </w:r>
+      <w:r>
+        <w:rPr>
+          <w:rFonts w:ascii="Microsoft JhengHei" w:eastAsia="Microsoft JhengHei" w:hAnsi="Microsoft JhengHei"/>
+          <w:sz w:val="24"/>
+          <w:szCs w:val="24"/>
+          <w:lang w:eastAsia="zh-TW"/>
+        </w:rPr>
+        <w:t>CD</w:t>
+      </w:r>
+      <w:r>
+        <w:rPr>
+          <w:rFonts w:ascii="Microsoft JhengHei" w:eastAsia="Microsoft JhengHei" w:hAnsi="Microsoft JhengHei" w:hint="eastAsia"/>
+          <w:sz w:val="24"/>
+          <w:szCs w:val="24"/>
+        </w:rPr>
+        <w:t>顯示的文字內容。</w:t>
+      </w:r>
+    </w:p>
+    <w:p>
+      <w:pPr>
+        <w:pStyle w:val="ListParagraph"/>
+        <w:ind w:firstLine="720"/>
+        <w:jc w:val="both"/>
+        <w:rPr>
+          <w:rFonts w:ascii="Microsoft JhengHei" w:hAnsi="Microsoft JhengHei" w:hint="eastAsia"/>
+          <w:sz w:val="24"/>
+          <w:szCs w:val="24"/>
+          <w:lang w:eastAsia="zh-TW"/>
+        </w:rPr>
+      </w:pPr>
     </w:p>
     <w:p>
       <w:pPr>
@@ -1630,21 +2720,194 @@
         <w:jc w:val="both"/>
         <w:rPr>
           <w:rFonts w:ascii="Microsoft JhengHei" w:eastAsia="Microsoft JhengHei" w:hAnsi="Microsoft JhengHei"/>
-          <w:sz w:val="24"/>
-          <w:szCs w:val="24"/>
-          <w:lang w:eastAsia="zh-TW"/>
-        </w:rPr>
-      </w:pPr>
-      <w:r>
-        <w:rPr>
-          <w:rFonts w:ascii="Microsoft JhengHei" w:eastAsia="Microsoft JhengHei" w:hAnsi="Microsoft JhengHei" w:hint="eastAsia"/>
-          <w:sz w:val="24"/>
-          <w:szCs w:val="24"/>
-          <w:lang w:eastAsia="zh-TW"/>
-        </w:rPr>
-        <w:lastRenderedPageBreak/>
+          <w:b/>
+          <w:bCs/>
+          <w:sz w:val="24"/>
+          <w:szCs w:val="24"/>
+          <w:lang w:eastAsia="zh-TW"/>
+        </w:rPr>
+      </w:pPr>
+      <w:r>
+        <w:rPr>
+          <w:rFonts w:ascii="Microsoft JhengHei" w:eastAsia="Microsoft JhengHei" w:hAnsi="Microsoft JhengHei" w:hint="eastAsia"/>
+          <w:b/>
+          <w:bCs/>
+          <w:sz w:val="24"/>
+          <w:szCs w:val="24"/>
+          <w:lang w:eastAsia="zh-TW"/>
+        </w:rPr>
         <w:t>「使用者手持飲料辨識與音效輸出模組」</w:t>
       </w:r>
+    </w:p>
+    <w:p>
+      <w:pPr>
+        <w:pStyle w:val="ListParagraph"/>
+        <w:ind w:firstLine="720"/>
+        <w:jc w:val="both"/>
+        <w:rPr>
+          <w:rFonts w:ascii="Microsoft JhengHei" w:eastAsia="PMingLiU" w:hAnsi="Microsoft JhengHei"/>
+          <w:sz w:val="24"/>
+          <w:szCs w:val="24"/>
+          <w:lang w:eastAsia="zh-TW"/>
+        </w:rPr>
+      </w:pPr>
+      <w:r>
+        <w:rPr>
+          <w:rFonts w:asciiTheme="minorEastAsia" w:hAnsiTheme="minorEastAsia" w:hint="eastAsia"/>
+          <w:sz w:val="24"/>
+          <w:szCs w:val="24"/>
+          <w:lang w:eastAsia="zh-TW"/>
+        </w:rPr>
+        <w:t>此模組</w:t>
+      </w:r>
+      <w:r>
+        <w:rPr>
+          <w:rFonts w:asciiTheme="minorEastAsia" w:hAnsiTheme="minorEastAsia" w:hint="eastAsia"/>
+          <w:sz w:val="24"/>
+          <w:szCs w:val="24"/>
+          <w:lang w:eastAsia="zh-TW"/>
+        </w:rPr>
+        <w:t>透過</w:t>
+      </w:r>
+      <w:r>
+        <w:rPr>
+          <w:rFonts w:ascii="Microsoft JhengHei" w:hAnsi="Microsoft JhengHei" w:hint="eastAsia"/>
+          <w:sz w:val="24"/>
+          <w:szCs w:val="24"/>
+          <w:lang w:eastAsia="zh-TW"/>
+        </w:rPr>
+        <w:t>W</w:t>
+      </w:r>
+      <w:r>
+        <w:rPr>
+          <w:rFonts w:ascii="Microsoft JhengHei" w:hAnsi="Microsoft JhengHei"/>
+          <w:sz w:val="24"/>
+          <w:szCs w:val="24"/>
+          <w:lang w:eastAsia="zh-TW"/>
+        </w:rPr>
+        <w:t>ebcam</w:t>
+      </w:r>
+      <w:r>
+        <w:rPr>
+          <w:rFonts w:ascii="Microsoft JhengHei" w:hAnsi="Microsoft JhengHei" w:hint="eastAsia"/>
+          <w:sz w:val="24"/>
+          <w:szCs w:val="24"/>
+          <w:lang w:eastAsia="zh-TW"/>
+        </w:rPr>
+        <w:t>不間斷</w:t>
+      </w:r>
+      <w:r>
+        <w:rPr>
+          <w:rFonts w:ascii="Microsoft JhengHei" w:hAnsi="Microsoft JhengHei" w:hint="eastAsia"/>
+          <w:sz w:val="24"/>
+          <w:szCs w:val="24"/>
+          <w:lang w:eastAsia="zh-TW"/>
+        </w:rPr>
+        <w:t>每幀</w:t>
+      </w:r>
+      <w:r>
+        <w:rPr>
+          <w:rFonts w:ascii="Microsoft JhengHei" w:hAnsi="Microsoft JhengHei" w:hint="eastAsia"/>
+          <w:sz w:val="24"/>
+          <w:szCs w:val="24"/>
+          <w:lang w:eastAsia="zh-TW"/>
+        </w:rPr>
+        <w:t>偵測</w:t>
+      </w:r>
+      <w:r>
+        <w:rPr>
+          <w:rFonts w:ascii="Microsoft JhengHei" w:hAnsi="Microsoft JhengHei" w:hint="eastAsia"/>
+          <w:sz w:val="24"/>
+          <w:szCs w:val="24"/>
+          <w:lang w:eastAsia="zh-TW"/>
+        </w:rPr>
+        <w:t>畫面</w:t>
+      </w:r>
+      <w:r>
+        <w:rPr>
+          <w:rFonts w:ascii="Microsoft JhengHei" w:hAnsi="Microsoft JhengHei" w:hint="eastAsia"/>
+          <w:sz w:val="24"/>
+          <w:szCs w:val="24"/>
+          <w:lang w:eastAsia="zh-TW"/>
+        </w:rPr>
+        <w:t>、</w:t>
+      </w:r>
+      <w:r>
+        <w:rPr>
+          <w:rFonts w:ascii="Microsoft JhengHei" w:hAnsi="Microsoft JhengHei" w:hint="eastAsia"/>
+          <w:sz w:val="24"/>
+          <w:szCs w:val="24"/>
+          <w:lang w:eastAsia="zh-TW"/>
+        </w:rPr>
+        <w:t>影像辨識判斷是否有飲料。</w:t>
+      </w:r>
+      <w:r>
+        <w:rPr>
+          <w:rFonts w:ascii="Microsoft JhengHei" w:hAnsi="Microsoft JhengHei" w:hint="eastAsia"/>
+          <w:sz w:val="24"/>
+          <w:szCs w:val="24"/>
+          <w:lang w:eastAsia="zh-TW"/>
+        </w:rPr>
+        <w:t>如果偵測到飲料，</w:t>
+      </w:r>
+      <w:r>
+        <w:rPr>
+          <w:rFonts w:ascii="Microsoft JhengHei" w:hAnsi="Microsoft JhengHei" w:hint="eastAsia"/>
+          <w:sz w:val="24"/>
+          <w:szCs w:val="24"/>
+          <w:lang w:eastAsia="zh-TW"/>
+        </w:rPr>
+        <w:t>會</w:t>
+      </w:r>
+      <w:r>
+        <w:rPr>
+          <w:rFonts w:ascii="Microsoft JhengHei" w:hAnsi="Microsoft JhengHei" w:hint="eastAsia"/>
+          <w:sz w:val="24"/>
+          <w:szCs w:val="24"/>
+          <w:lang w:eastAsia="zh-TW"/>
+        </w:rPr>
+        <w:t>進行聲音播放</w:t>
+      </w:r>
+      <w:r>
+        <w:rPr>
+          <w:rFonts w:ascii="Microsoft JhengHei" w:hAnsi="Microsoft JhengHei" w:hint="eastAsia"/>
+          <w:sz w:val="24"/>
+          <w:szCs w:val="24"/>
+          <w:lang w:eastAsia="zh-TW"/>
+        </w:rPr>
+        <w:t>告知</w:t>
+      </w:r>
+      <w:r>
+        <w:rPr>
+          <w:rFonts w:ascii="Microsoft JhengHei" w:hAnsi="Microsoft JhengHei" w:hint="eastAsia"/>
+          <w:sz w:val="24"/>
+          <w:szCs w:val="24"/>
+          <w:lang w:eastAsia="zh-TW"/>
+        </w:rPr>
+        <w:t>不要帶飲料</w:t>
+      </w:r>
+      <w:r>
+        <w:rPr>
+          <w:rFonts w:ascii="Microsoft JhengHei" w:hAnsi="Microsoft JhengHei" w:hint="eastAsia"/>
+          <w:sz w:val="24"/>
+          <w:szCs w:val="24"/>
+          <w:lang w:eastAsia="zh-TW"/>
+        </w:rPr>
+        <w:t>。</w:t>
+      </w:r>
+    </w:p>
+    <w:p>
+      <w:pPr>
+        <w:pStyle w:val="ListParagraph"/>
+        <w:ind w:firstLine="720"/>
+        <w:jc w:val="both"/>
+        <w:rPr>
+          <w:rFonts w:ascii="Microsoft JhengHei" w:eastAsia="PMingLiU" w:hAnsi="Microsoft JhengHei" w:hint="eastAsia"/>
+          <w:sz w:val="24"/>
+          <w:szCs w:val="24"/>
+          <w:lang w:eastAsia="zh-TW"/>
+        </w:rPr>
+      </w:pPr>
     </w:p>
     <w:p>
       <w:pPr>
@@ -1656,14 +2919,18 @@
         <w:jc w:val="both"/>
         <w:rPr>
           <w:rFonts w:ascii="Microsoft JhengHei" w:eastAsia="Microsoft JhengHei" w:hAnsi="Microsoft JhengHei"/>
-          <w:sz w:val="24"/>
-          <w:szCs w:val="24"/>
-          <w:lang w:eastAsia="zh-TW"/>
-        </w:rPr>
-      </w:pPr>
-      <w:r>
-        <w:rPr>
-          <w:rFonts w:ascii="Microsoft JhengHei" w:eastAsia="Microsoft JhengHei" w:hAnsi="Microsoft JhengHei" w:hint="eastAsia"/>
+          <w:b/>
+          <w:bCs/>
+          <w:sz w:val="24"/>
+          <w:szCs w:val="24"/>
+          <w:lang w:eastAsia="zh-TW"/>
+        </w:rPr>
+      </w:pPr>
+      <w:r>
+        <w:rPr>
+          <w:rFonts w:ascii="Microsoft JhengHei" w:eastAsia="Microsoft JhengHei" w:hAnsi="Microsoft JhengHei" w:hint="eastAsia"/>
+          <w:b/>
+          <w:bCs/>
           <w:sz w:val="24"/>
           <w:szCs w:val="24"/>
           <w:lang w:eastAsia="zh-TW"/>
@@ -1673,10 +2940,406 @@
     </w:p>
     <w:p>
       <w:pPr>
+        <w:pStyle w:val="ListParagraph"/>
+        <w:ind w:firstLine="720"/>
+        <w:jc w:val="both"/>
+        <w:rPr>
+          <w:rFonts w:asciiTheme="minorEastAsia" w:eastAsia="PMingLiU" w:hAnsiTheme="minorEastAsia" w:hint="eastAsia"/>
+          <w:sz w:val="24"/>
+          <w:szCs w:val="24"/>
+          <w:lang w:eastAsia="zh-TW"/>
+        </w:rPr>
+      </w:pPr>
+      <w:r>
+        <w:rPr>
+          <w:rFonts w:asciiTheme="minorEastAsia" w:hAnsiTheme="minorEastAsia" w:hint="eastAsia"/>
+          <w:sz w:val="24"/>
+          <w:szCs w:val="24"/>
+          <w:lang w:eastAsia="zh-TW"/>
+        </w:rPr>
+        <w:t>此模組</w:t>
+      </w:r>
+      <w:r>
+        <w:rPr>
+          <w:rFonts w:asciiTheme="minorEastAsia" w:hAnsiTheme="minorEastAsia" w:hint="eastAsia"/>
+          <w:sz w:val="24"/>
+          <w:szCs w:val="24"/>
+          <w:lang w:eastAsia="zh-TW"/>
+        </w:rPr>
+        <w:t>進行</w:t>
+      </w:r>
+      <w:r>
+        <w:rPr>
+          <w:rFonts w:asciiTheme="minorEastAsia" w:hAnsiTheme="minorEastAsia" w:hint="eastAsia"/>
+          <w:sz w:val="24"/>
+          <w:szCs w:val="24"/>
+          <w:lang w:eastAsia="zh-TW"/>
+        </w:rPr>
+        <w:t>整個物聯網系統的中央</w:t>
+      </w:r>
+      <w:r>
+        <w:rPr>
+          <w:rFonts w:asciiTheme="minorEastAsia" w:hAnsiTheme="minorEastAsia" w:hint="eastAsia"/>
+          <w:sz w:val="24"/>
+          <w:szCs w:val="24"/>
+          <w:lang w:eastAsia="zh-TW"/>
+        </w:rPr>
+        <w:t>內網與伺服器管理</w:t>
+      </w:r>
+      <w:r>
+        <w:rPr>
+          <w:rFonts w:asciiTheme="minorEastAsia" w:hAnsiTheme="minorEastAsia" w:hint="eastAsia"/>
+          <w:sz w:val="24"/>
+          <w:szCs w:val="24"/>
+          <w:lang w:eastAsia="zh-TW"/>
+        </w:rPr>
+        <w:t>。透過</w:t>
+      </w:r>
+      <w:r>
+        <w:rPr>
+          <w:rFonts w:asciiTheme="minorEastAsia" w:hAnsiTheme="minorEastAsia" w:hint="eastAsia"/>
+          <w:sz w:val="24"/>
+          <w:szCs w:val="24"/>
+          <w:lang w:eastAsia="zh-TW"/>
+        </w:rPr>
+        <w:t>建置</w:t>
+      </w:r>
+      <w:r>
+        <w:rPr>
+          <w:rFonts w:asciiTheme="minorEastAsia" w:hAnsiTheme="minorEastAsia" w:hint="eastAsia"/>
+          <w:sz w:val="24"/>
+          <w:szCs w:val="24"/>
+          <w:lang w:eastAsia="zh-TW"/>
+        </w:rPr>
+        <w:t>成</w:t>
+      </w:r>
+      <w:proofErr w:type="spellStart"/>
+      <w:r>
+        <w:rPr>
+          <w:rFonts w:asciiTheme="minorEastAsia" w:hAnsiTheme="minorEastAsia" w:hint="eastAsia"/>
+          <w:sz w:val="24"/>
+          <w:szCs w:val="24"/>
+          <w:lang w:eastAsia="zh-TW"/>
+        </w:rPr>
+        <w:t>W</w:t>
+      </w:r>
+      <w:r>
+        <w:rPr>
+          <w:rFonts w:asciiTheme="minorEastAsia" w:hAnsiTheme="minorEastAsia"/>
+          <w:sz w:val="24"/>
+          <w:szCs w:val="24"/>
+          <w:lang w:eastAsia="zh-TW"/>
+        </w:rPr>
+        <w:t>iFi</w:t>
+      </w:r>
+      <w:proofErr w:type="spellEnd"/>
+      <w:r>
+        <w:rPr>
+          <w:rFonts w:asciiTheme="minorEastAsia" w:hAnsiTheme="minorEastAsia"/>
+          <w:sz w:val="24"/>
+          <w:szCs w:val="24"/>
+          <w:lang w:eastAsia="zh-TW"/>
+        </w:rPr>
+        <w:t xml:space="preserve"> </w:t>
+      </w:r>
+      <w:r>
+        <w:rPr>
+          <w:rFonts w:asciiTheme="minorEastAsia" w:hAnsiTheme="minorEastAsia"/>
+          <w:sz w:val="24"/>
+          <w:szCs w:val="24"/>
+          <w:lang w:eastAsia="zh-TW"/>
+        </w:rPr>
+        <w:t>Access Point</w:t>
+      </w:r>
+      <w:r>
+        <w:rPr>
+          <w:rFonts w:asciiTheme="minorEastAsia" w:hAnsiTheme="minorEastAsia" w:hint="eastAsia"/>
+          <w:sz w:val="24"/>
+          <w:szCs w:val="24"/>
+          <w:lang w:eastAsia="zh-TW"/>
+        </w:rPr>
+        <w:t>以及</w:t>
+      </w:r>
+      <w:r>
+        <w:rPr>
+          <w:rFonts w:asciiTheme="minorEastAsia" w:hAnsiTheme="minorEastAsia" w:hint="eastAsia"/>
+          <w:sz w:val="24"/>
+          <w:szCs w:val="24"/>
+          <w:lang w:eastAsia="zh-TW"/>
+        </w:rPr>
+        <w:t>H</w:t>
+      </w:r>
+      <w:r>
+        <w:rPr>
+          <w:rFonts w:asciiTheme="minorEastAsia" w:hAnsiTheme="minorEastAsia"/>
+          <w:sz w:val="24"/>
+          <w:szCs w:val="24"/>
+          <w:lang w:eastAsia="zh-TW"/>
+        </w:rPr>
+        <w:t xml:space="preserve">TTP </w:t>
+      </w:r>
+      <w:r>
+        <w:rPr>
+          <w:rFonts w:asciiTheme="minorEastAsia" w:hAnsiTheme="minorEastAsia" w:hint="eastAsia"/>
+          <w:sz w:val="24"/>
+          <w:szCs w:val="24"/>
+          <w:lang w:eastAsia="zh-TW"/>
+        </w:rPr>
+        <w:t>s</w:t>
+      </w:r>
+      <w:r>
+        <w:rPr>
+          <w:rFonts w:asciiTheme="minorEastAsia" w:hAnsiTheme="minorEastAsia"/>
+          <w:sz w:val="24"/>
+          <w:szCs w:val="24"/>
+          <w:lang w:eastAsia="zh-TW"/>
+        </w:rPr>
+        <w:t>erver</w:t>
+      </w:r>
+      <w:r>
+        <w:rPr>
+          <w:rFonts w:asciiTheme="minorEastAsia" w:hAnsiTheme="minorEastAsia" w:hint="eastAsia"/>
+          <w:sz w:val="24"/>
+          <w:szCs w:val="24"/>
+          <w:lang w:eastAsia="zh-TW"/>
+        </w:rPr>
+        <w:t>，</w:t>
+      </w:r>
+      <w:r>
+        <w:rPr>
+          <w:rFonts w:asciiTheme="minorEastAsia" w:hAnsiTheme="minorEastAsia" w:hint="eastAsia"/>
+          <w:sz w:val="24"/>
+          <w:szCs w:val="24"/>
+          <w:lang w:eastAsia="zh-TW"/>
+        </w:rPr>
+        <w:t>成為</w:t>
+      </w:r>
+      <w:r>
+        <w:rPr>
+          <w:rFonts w:asciiTheme="minorEastAsia" w:hAnsiTheme="minorEastAsia" w:hint="eastAsia"/>
+          <w:sz w:val="24"/>
+          <w:szCs w:val="24"/>
+          <w:lang w:eastAsia="zh-TW"/>
+        </w:rPr>
+        <w:t>所有需無線網路連線的</w:t>
+      </w:r>
+      <w:r>
+        <w:rPr>
+          <w:rFonts w:asciiTheme="minorEastAsia" w:hAnsiTheme="minorEastAsia" w:hint="eastAsia"/>
+          <w:sz w:val="24"/>
+          <w:szCs w:val="24"/>
+          <w:lang w:eastAsia="zh-TW"/>
+        </w:rPr>
+        <w:t>其他模組</w:t>
+      </w:r>
+      <w:r>
+        <w:rPr>
+          <w:rFonts w:asciiTheme="minorEastAsia" w:hAnsiTheme="minorEastAsia" w:hint="eastAsia"/>
+          <w:sz w:val="24"/>
+          <w:szCs w:val="24"/>
+          <w:lang w:eastAsia="zh-TW"/>
+        </w:rPr>
+        <w:t>會進行</w:t>
+      </w:r>
+      <w:r>
+        <w:rPr>
+          <w:rFonts w:asciiTheme="minorEastAsia" w:hAnsiTheme="minorEastAsia" w:hint="eastAsia"/>
+          <w:sz w:val="24"/>
+          <w:szCs w:val="24"/>
+          <w:lang w:eastAsia="zh-TW"/>
+        </w:rPr>
+        <w:t>連接</w:t>
+      </w:r>
+      <w:r>
+        <w:rPr>
+          <w:rFonts w:asciiTheme="minorEastAsia" w:hAnsiTheme="minorEastAsia" w:hint="eastAsia"/>
+          <w:sz w:val="24"/>
+          <w:szCs w:val="24"/>
+          <w:lang w:eastAsia="zh-TW"/>
+        </w:rPr>
+        <w:t>以及溝通用</w:t>
+      </w:r>
+      <w:r>
+        <w:rPr>
+          <w:rFonts w:asciiTheme="minorEastAsia" w:hAnsiTheme="minorEastAsia" w:hint="eastAsia"/>
+          <w:sz w:val="24"/>
+          <w:szCs w:val="24"/>
+          <w:lang w:eastAsia="zh-TW"/>
+        </w:rPr>
+        <w:t>的</w:t>
+      </w:r>
+      <w:r>
+        <w:rPr>
+          <w:rFonts w:asciiTheme="minorEastAsia" w:hAnsiTheme="minorEastAsia" w:hint="eastAsia"/>
+          <w:sz w:val="24"/>
+          <w:szCs w:val="24"/>
+          <w:lang w:eastAsia="zh-TW"/>
+        </w:rPr>
+        <w:t>內網。</w:t>
+      </w:r>
+      <w:r>
+        <w:rPr>
+          <w:rFonts w:asciiTheme="minorEastAsia" w:hAnsiTheme="minorEastAsia" w:hint="eastAsia"/>
+          <w:sz w:val="24"/>
+          <w:szCs w:val="24"/>
+          <w:lang w:eastAsia="zh-TW"/>
+        </w:rPr>
+        <w:t>服務內容</w:t>
+      </w:r>
+      <w:r>
+        <w:rPr>
+          <w:rFonts w:asciiTheme="minorEastAsia" w:hAnsiTheme="minorEastAsia" w:hint="eastAsia"/>
+          <w:sz w:val="24"/>
+          <w:szCs w:val="24"/>
+          <w:lang w:eastAsia="zh-TW"/>
+        </w:rPr>
+        <w:t>包含</w:t>
+      </w:r>
+      <w:r>
+        <w:rPr>
+          <w:rFonts w:asciiTheme="minorEastAsia" w:hAnsiTheme="minorEastAsia" w:hint="eastAsia"/>
+          <w:sz w:val="24"/>
+          <w:szCs w:val="24"/>
+          <w:lang w:eastAsia="zh-TW"/>
+        </w:rPr>
+        <w:t>： “</w:t>
+      </w:r>
+      <w:r>
+        <w:rPr>
+          <w:rFonts w:asciiTheme="minorEastAsia" w:hAnsiTheme="minorEastAsia" w:hint="eastAsia"/>
+          <w:sz w:val="24"/>
+          <w:szCs w:val="24"/>
+          <w:lang w:eastAsia="zh-TW"/>
+        </w:rPr>
+        <w:t>從</w:t>
+      </w:r>
+      <w:r>
+        <w:rPr>
+          <w:rFonts w:ascii="Microsoft JhengHei" w:eastAsia="Microsoft JhengHei" w:hAnsi="Microsoft JhengHei" w:hint="eastAsia"/>
+          <w:sz w:val="24"/>
+          <w:szCs w:val="24"/>
+          <w:lang w:eastAsia="zh-TW"/>
+        </w:rPr>
+        <w:t>「使用者輸入與連網傳輸模組」</w:t>
+      </w:r>
+      <w:r>
+        <w:rPr>
+          <w:rFonts w:asciiTheme="minorEastAsia" w:hAnsiTheme="minorEastAsia" w:hint="eastAsia"/>
+          <w:sz w:val="24"/>
+          <w:szCs w:val="24"/>
+          <w:lang w:eastAsia="zh-TW"/>
+        </w:rPr>
+        <w:t>接收</w:t>
+      </w:r>
+      <w:r>
+        <w:rPr>
+          <w:rFonts w:asciiTheme="minorEastAsia" w:hAnsiTheme="minorEastAsia" w:hint="eastAsia"/>
+          <w:sz w:val="24"/>
+          <w:szCs w:val="24"/>
+          <w:lang w:eastAsia="zh-TW"/>
+        </w:rPr>
+        <w:t>P</w:t>
+      </w:r>
+      <w:r>
+        <w:rPr>
+          <w:rFonts w:asciiTheme="minorEastAsia" w:hAnsiTheme="minorEastAsia"/>
+          <w:sz w:val="24"/>
+          <w:szCs w:val="24"/>
+          <w:lang w:eastAsia="zh-TW"/>
+        </w:rPr>
+        <w:t>OST</w:t>
+      </w:r>
+      <w:r>
+        <w:rPr>
+          <w:rFonts w:asciiTheme="minorEastAsia" w:hAnsiTheme="minorEastAsia" w:hint="eastAsia"/>
+          <w:sz w:val="24"/>
+          <w:szCs w:val="24"/>
+          <w:lang w:eastAsia="zh-TW"/>
+        </w:rPr>
+        <w:t>最新使用者登入資料” 、</w:t>
+      </w:r>
+      <w:r>
+        <w:rPr>
+          <w:rFonts w:asciiTheme="minorEastAsia" w:hAnsiTheme="minorEastAsia" w:hint="eastAsia"/>
+          <w:sz w:val="24"/>
+          <w:szCs w:val="24"/>
+          <w:lang w:eastAsia="zh-TW"/>
+        </w:rPr>
+        <w:t>“從</w:t>
+      </w:r>
+      <w:r>
+        <w:rPr>
+          <w:rFonts w:ascii="Microsoft JhengHei" w:eastAsia="Microsoft JhengHei" w:hAnsi="Microsoft JhengHei" w:hint="eastAsia"/>
+          <w:sz w:val="24"/>
+          <w:szCs w:val="24"/>
+          <w:lang w:eastAsia="zh-TW"/>
+        </w:rPr>
+        <w:t>「使用者輸入與連網傳輸模組」</w:t>
+      </w:r>
+      <w:r>
+        <w:rPr>
+          <w:rFonts w:asciiTheme="minorEastAsia" w:hAnsiTheme="minorEastAsia" w:hint="eastAsia"/>
+          <w:sz w:val="24"/>
+          <w:szCs w:val="24"/>
+          <w:lang w:eastAsia="zh-TW"/>
+        </w:rPr>
+        <w:t>接收P</w:t>
+      </w:r>
+      <w:r>
+        <w:rPr>
+          <w:rFonts w:asciiTheme="minorEastAsia" w:hAnsiTheme="minorEastAsia"/>
+          <w:sz w:val="24"/>
+          <w:szCs w:val="24"/>
+          <w:lang w:eastAsia="zh-TW"/>
+        </w:rPr>
+        <w:t>OST</w:t>
+      </w:r>
+      <w:r>
+        <w:rPr>
+          <w:rFonts w:asciiTheme="minorEastAsia" w:hAnsiTheme="minorEastAsia" w:hint="eastAsia"/>
+          <w:sz w:val="24"/>
+          <w:szCs w:val="24"/>
+          <w:lang w:eastAsia="zh-TW"/>
+        </w:rPr>
+        <w:t>最新使用者</w:t>
+      </w:r>
+      <w:r>
+        <w:rPr>
+          <w:rFonts w:asciiTheme="minorEastAsia" w:hAnsiTheme="minorEastAsia" w:hint="eastAsia"/>
+          <w:sz w:val="24"/>
+          <w:szCs w:val="24"/>
+          <w:lang w:eastAsia="zh-TW"/>
+        </w:rPr>
+        <w:t>註冊</w:t>
+      </w:r>
+      <w:r>
+        <w:rPr>
+          <w:rFonts w:asciiTheme="minorEastAsia" w:hAnsiTheme="minorEastAsia" w:hint="eastAsia"/>
+          <w:sz w:val="24"/>
+          <w:szCs w:val="24"/>
+          <w:lang w:eastAsia="zh-TW"/>
+        </w:rPr>
+        <w:t>資料” 、</w:t>
+      </w:r>
+    </w:p>
+    <w:p>
+      <w:pPr>
+        <w:ind w:left="720"/>
+        <w:jc w:val="both"/>
+        <w:rPr>
+          <w:rFonts w:ascii="Microsoft JhengHei" w:eastAsia="Microsoft JhengHei" w:hAnsi="Microsoft JhengHei"/>
+          <w:sz w:val="24"/>
+          <w:szCs w:val="24"/>
+          <w:lang w:eastAsia="zh-TW"/>
+        </w:rPr>
+      </w:pPr>
+    </w:p>
+    <w:p>
+      <w:pPr>
         <w:ind w:firstLine="360"/>
         <w:jc w:val="both"/>
         <w:rPr>
-          <w:rFonts w:ascii="Microsoft JhengHei" w:eastAsia="Microsoft JhengHei" w:hAnsi="Microsoft JhengHei" w:hint="eastAsia"/>
+          <w:rFonts w:ascii="Microsoft JhengHei" w:eastAsia="Microsoft JhengHei" w:hAnsi="Microsoft JhengHei"/>
           <w:sz w:val="24"/>
           <w:szCs w:val="24"/>
           <w:lang w:eastAsia="zh-TW"/>

</xml_diff>